<commit_message>
INT-2927 - doc and copyright updates
</commit_message>
<xml_diff>
--- a/fn_splunk_integration/doc/Resilient Integration to Splunk Function Guide.docx
+++ b/fn_splunk_integration/doc/Resilient Integration to Splunk Function Guide.docx
@@ -1,11 +1,11 @@
 
 <file path=word/document.xml><?xml version="1.0" encoding="utf-8"?>
-<w:document xmlns:wpc="http://schemas.microsoft.com/office/word/2010/wordprocessingCanvas" xmlns:cx="http://schemas.microsoft.com/office/drawing/2014/chartex" xmlns:cx1="http://schemas.microsoft.com/office/drawing/2015/9/8/chartex" xmlns:cx2="http://schemas.microsoft.com/office/drawing/2015/10/21/chartex" xmlns:cx3="http://schemas.microsoft.com/office/drawing/2016/5/9/chartex" xmlns:cx4="http://schemas.microsoft.com/office/drawing/2016/5/10/chartex" xmlns:cx5="http://schemas.microsoft.com/office/drawing/2016/5/11/chartex" xmlns:cx6="http://schemas.microsoft.com/office/drawing/2016/5/12/chartex" xmlns:cx7="http://schemas.microsoft.com/office/drawing/2016/5/13/chartex" xmlns:cx8="http://schemas.microsoft.com/office/drawing/2016/5/14/chartex" xmlns:mc="http://schemas.openxmlformats.org/markup-compatibility/2006" xmlns:aink="http://schemas.microsoft.com/office/drawing/2016/ink" xmlns:am3d="http://schemas.microsoft.com/office/drawing/2017/model3d" xmlns:o="urn:schemas-microsoft-com:office:office" xmlns:r="http://schemas.openxmlformats.org/officeDocument/2006/relationships" xmlns:m="http://schemas.openxmlformats.org/officeDocument/2006/math" xmlns:v="urn:schemas-microsoft-com:vml" xmlns:wp14="http://schemas.microsoft.com/office/word/2010/wordprocessingDrawing" xmlns:wp="http://schemas.openxmlformats.org/drawingml/2006/wordprocessingDrawing" xmlns:w10="urn:schemas-microsoft-com:office:word" xmlns:w="http://schemas.openxmlformats.org/wordprocessingml/2006/main" xmlns:w14="http://schemas.microsoft.com/office/word/2010/wordml" xmlns:w15="http://schemas.microsoft.com/office/word/2012/wordml" xmlns:w16cid="http://schemas.microsoft.com/office/word/2016/wordml/cid" xmlns:w16se="http://schemas.microsoft.com/office/word/2015/wordml/symex" xmlns:wpg="http://schemas.microsoft.com/office/word/2010/wordprocessingGroup" xmlns:wpi="http://schemas.microsoft.com/office/word/2010/wordprocessingInk" xmlns:wne="http://schemas.microsoft.com/office/word/2006/wordml" xmlns:wps="http://schemas.microsoft.com/office/word/2010/wordprocessingShape" mc:Ignorable="w14 w15 w16se w16cid wp14">
+<w:document xmlns:wpc="http://schemas.microsoft.com/office/word/2010/wordprocessingCanvas" xmlns:cx="http://schemas.microsoft.com/office/drawing/2014/chartex" xmlns:cx1="http://schemas.microsoft.com/office/drawing/2015/9/8/chartex" xmlns:cx2="http://schemas.microsoft.com/office/drawing/2015/10/21/chartex" xmlns:cx3="http://schemas.microsoft.com/office/drawing/2016/5/9/chartex" xmlns:cx4="http://schemas.microsoft.com/office/drawing/2016/5/10/chartex" xmlns:cx5="http://schemas.microsoft.com/office/drawing/2016/5/11/chartex" xmlns:cx6="http://schemas.microsoft.com/office/drawing/2016/5/12/chartex" xmlns:cx7="http://schemas.microsoft.com/office/drawing/2016/5/13/chartex" xmlns:cx8="http://schemas.microsoft.com/office/drawing/2016/5/14/chartex" xmlns:mc="http://schemas.openxmlformats.org/markup-compatibility/2006" xmlns:aink="http://schemas.microsoft.com/office/drawing/2016/ink" xmlns:am3d="http://schemas.microsoft.com/office/drawing/2017/model3d" xmlns:o="urn:schemas-microsoft-com:office:office" xmlns:r="http://schemas.openxmlformats.org/officeDocument/2006/relationships" xmlns:m="http://schemas.openxmlformats.org/officeDocument/2006/math" xmlns:v="urn:schemas-microsoft-com:vml" xmlns:wp14="http://schemas.microsoft.com/office/word/2010/wordprocessingDrawing" xmlns:wp="http://schemas.openxmlformats.org/drawingml/2006/wordprocessingDrawing" xmlns:w10="urn:schemas-microsoft-com:office:word" xmlns:w="http://schemas.openxmlformats.org/wordprocessingml/2006/main" xmlns:w14="http://schemas.microsoft.com/office/word/2010/wordml" xmlns:w15="http://schemas.microsoft.com/office/word/2012/wordml" xmlns:w16cex="http://schemas.microsoft.com/office/word/2018/wordml/cex" xmlns:w16cid="http://schemas.microsoft.com/office/word/2016/wordml/cid" xmlns:w16="http://schemas.microsoft.com/office/word/2018/wordml" xmlns:w16se="http://schemas.microsoft.com/office/word/2015/wordml/symex" xmlns:wpg="http://schemas.microsoft.com/office/word/2010/wordprocessingGroup" xmlns:wpi="http://schemas.microsoft.com/office/word/2010/wordprocessingInk" xmlns:wne="http://schemas.microsoft.com/office/word/2006/wordml" xmlns:wps="http://schemas.microsoft.com/office/word/2010/wordprocessingShape" mc:Ignorable="w14 w15 w16se w16cid w16 w16cex wp14">
   <w:body>
     <w:p>
       <w:pPr>
-        <w:spacing w:after="0" w:line="259" w:lineRule="auto"/>
-        <w:ind w:left="-1440" w:right="0" w:firstLine="0"/>
+        <w:spacing w:line="259" w:lineRule="auto"/>
+        <w:ind w:left="-1440"/>
       </w:pPr>
       <w:r>
         <w:rPr>
@@ -48,47 +48,42 @@
       <w:r>
         <w:rPr>
           <w:rFonts w:ascii="Cambria" w:eastAsia="Cambria" w:hAnsi="Cambria" w:cs="Cambria"/>
-          <w:sz w:val="24"/>
         </w:rPr>
         <w:t xml:space="preserve"> </w:t>
       </w:r>
     </w:p>
     <w:p>
       <w:pPr>
-        <w:spacing w:after="0" w:line="259" w:lineRule="auto"/>
-        <w:ind w:left="0" w:right="11" w:firstLine="0"/>
+        <w:spacing w:line="259" w:lineRule="auto"/>
+        <w:ind w:right="11"/>
         <w:jc w:val="right"/>
       </w:pPr>
       <w:r>
         <w:rPr>
           <w:rFonts w:ascii="Cambria" w:eastAsia="Cambria" w:hAnsi="Cambria" w:cs="Cambria"/>
-          <w:sz w:val="24"/>
         </w:rPr>
         <w:t xml:space="preserve"> </w:t>
       </w:r>
     </w:p>
     <w:p>
       <w:pPr>
-        <w:spacing w:after="0" w:line="259" w:lineRule="auto"/>
-        <w:ind w:left="0" w:right="0" w:firstLine="0"/>
+        <w:spacing w:line="259" w:lineRule="auto"/>
       </w:pPr>
       <w:r>
         <w:rPr>
           <w:rFonts w:ascii="Cambria" w:eastAsia="Cambria" w:hAnsi="Cambria" w:cs="Cambria"/>
-          <w:sz w:val="24"/>
         </w:rPr>
         <w:t xml:space="preserve"> </w:t>
       </w:r>
     </w:p>
     <w:p>
       <w:pPr>
-        <w:spacing w:after="0" w:line="259" w:lineRule="auto"/>
-        <w:ind w:left="0" w:right="2480" w:firstLine="0"/>
+        <w:spacing w:line="259" w:lineRule="auto"/>
+        <w:ind w:right="2480"/>
       </w:pPr>
       <w:r>
         <w:rPr>
           <w:rFonts w:ascii="Cambria" w:eastAsia="Cambria" w:hAnsi="Cambria" w:cs="Cambria"/>
-          <w:sz w:val="24"/>
         </w:rPr>
         <w:t xml:space="preserve"> </w:t>
       </w:r>
@@ -96,28 +91,37 @@
     <w:p>
       <w:pPr>
         <w:spacing w:after="392" w:line="259" w:lineRule="auto"/>
-        <w:ind w:left="0" w:right="14" w:firstLine="0"/>
+        <w:ind w:right="14"/>
         <w:jc w:val="center"/>
       </w:pPr>
       <w:r>
         <w:rPr>
+          <w:rFonts w:ascii="Cambria" w:eastAsia="Cambria" w:hAnsi="Cambria" w:cs="Cambria"/>
           <w:noProof/>
         </w:rPr>
         <w:drawing>
           <wp:inline distT="0" distB="0" distL="0" distR="0">
-            <wp:extent cx="2419350" cy="628650"/>
+            <wp:extent cx="1270000" cy="1270000"/>
             <wp:effectExtent l="0" t="0" r="0" b="0"/>
-            <wp:docPr id="745" name="Picture 745"/>
-            <wp:cNvGraphicFramePr/>
+            <wp:docPr id="7" name="Picture 7" descr="A picture containing light, drawing&#10;&#10;Description automatically generated"/>
+            <wp:cNvGraphicFramePr>
+              <a:graphicFrameLocks xmlns:a="http://schemas.openxmlformats.org/drawingml/2006/main" noChangeAspect="1"/>
+            </wp:cNvGraphicFramePr>
             <a:graphic xmlns:a="http://schemas.openxmlformats.org/drawingml/2006/main">
               <a:graphicData uri="http://schemas.openxmlformats.org/drawingml/2006/picture">
                 <pic:pic xmlns:pic="http://schemas.openxmlformats.org/drawingml/2006/picture">
                   <pic:nvPicPr>
-                    <pic:cNvPr id="745" name="Picture 745"/>
+                    <pic:cNvPr id="7" name="Picture 7" descr="A picture containing light, drawing&#10;&#10;Description automatically generated"/>
                     <pic:cNvPicPr/>
                   </pic:nvPicPr>
                   <pic:blipFill>
-                    <a:blip r:embed="rId8"/>
+                    <a:blip r:embed="rId8">
+                      <a:extLst>
+                        <a:ext uri="{28A0092B-C50C-407E-A947-70E740481C1C}">
+                          <a14:useLocalDpi xmlns:a14="http://schemas.microsoft.com/office/drawing/2010/main" val="0"/>
+                        </a:ext>
+                      </a:extLst>
+                    </a:blip>
                     <a:stretch>
                       <a:fillRect/>
                     </a:stretch>
@@ -125,7 +129,7 @@
                   <pic:spPr>
                     <a:xfrm>
                       <a:off x="0" y="0"/>
-                      <a:ext cx="2419350" cy="628650"/>
+                      <a:ext cx="1270000" cy="1270000"/>
                     </a:xfrm>
                     <a:prstGeom prst="rect">
                       <a:avLst/>
@@ -140,15 +144,14 @@
       <w:r>
         <w:rPr>
           <w:rFonts w:ascii="Cambria" w:eastAsia="Cambria" w:hAnsi="Cambria" w:cs="Cambria"/>
-          <w:sz w:val="24"/>
         </w:rPr>
         <w:t xml:space="preserve"> </w:t>
       </w:r>
     </w:p>
     <w:p>
       <w:pPr>
-        <w:spacing w:after="0" w:line="259" w:lineRule="auto"/>
-        <w:ind w:left="396" w:right="0" w:firstLine="0"/>
+        <w:spacing w:line="259" w:lineRule="auto"/>
+        <w:ind w:left="396"/>
       </w:pPr>
       <w:r>
         <w:rPr>
@@ -169,8 +172,8 @@
     </w:p>
     <w:p>
       <w:pPr>
-        <w:spacing w:after="0" w:line="259" w:lineRule="auto"/>
-        <w:ind w:left="0" w:right="66" w:firstLine="0"/>
+        <w:spacing w:line="259" w:lineRule="auto"/>
+        <w:ind w:right="66"/>
         <w:jc w:val="center"/>
       </w:pPr>
       <w:r>
@@ -187,7 +190,7 @@
           <w:color w:val="FF8300"/>
           <w:sz w:val="32"/>
         </w:rPr>
-        <w:t>1</w:t>
+        <w:t>3</w:t>
       </w:r>
       <w:r>
         <w:rPr>
@@ -200,35 +203,25 @@
     </w:p>
     <w:p>
       <w:pPr>
-        <w:spacing w:after="0" w:line="259" w:lineRule="auto"/>
-        <w:ind w:left="0" w:right="66" w:firstLine="0"/>
+        <w:spacing w:line="259" w:lineRule="auto"/>
+        <w:ind w:right="66"/>
         <w:jc w:val="center"/>
       </w:pPr>
       <w:r>
-        <w:rPr>
-          <w:rFonts w:ascii="Times New Roman" w:eastAsia="Times New Roman" w:hAnsi="Times New Roman" w:cs="Times New Roman"/>
-          <w:sz w:val="24"/>
-        </w:rPr>
         <w:t xml:space="preserve">Release Date: </w:t>
       </w:r>
       <w:r>
-        <w:rPr>
-          <w:rFonts w:ascii="Times New Roman" w:eastAsia="Times New Roman" w:hAnsi="Times New Roman" w:cs="Times New Roman"/>
-          <w:sz w:val="24"/>
-        </w:rPr>
-        <w:t>October</w:t>
-      </w:r>
-      <w:r>
-        <w:rPr>
-          <w:rFonts w:ascii="Times New Roman" w:eastAsia="Times New Roman" w:hAnsi="Times New Roman" w:cs="Times New Roman"/>
-          <w:sz w:val="24"/>
-        </w:rPr>
-        <w:t xml:space="preserve"> 2018</w:t>
+        <w:t>August</w:t>
+      </w:r>
+      <w:r>
+        <w:t xml:space="preserve"> 20</w:t>
+      </w:r>
+      <w:r>
+        <w:t>20</w:t>
       </w:r>
       <w:r>
         <w:rPr>
           <w:rFonts w:ascii="Cambria" w:eastAsia="Cambria" w:hAnsi="Cambria" w:cs="Cambria"/>
-          <w:sz w:val="24"/>
         </w:rPr>
         <w:t xml:space="preserve"> </w:t>
       </w:r>
@@ -236,12 +229,10 @@
     <w:p>
       <w:pPr>
         <w:spacing w:after="114" w:line="259" w:lineRule="auto"/>
-        <w:ind w:left="0" w:right="0" w:firstLine="0"/>
       </w:pPr>
       <w:r>
         <w:rPr>
           <w:rFonts w:ascii="Cambria" w:eastAsia="Cambria" w:hAnsi="Cambria" w:cs="Cambria"/>
-          <w:sz w:val="24"/>
         </w:rPr>
         <w:t xml:space="preserve"> </w:t>
       </w:r>
@@ -260,7 +251,13 @@
         <w:ind w:left="-5" w:right="66"/>
       </w:pPr>
       <w:r>
-        <w:t xml:space="preserve">This guide describes the Splunk Function. </w:t>
+        <w:t xml:space="preserve">This guide describes the Splunk </w:t>
+      </w:r>
+      <w:r>
+        <w:t>Integration functions</w:t>
+      </w:r>
+      <w:r>
+        <w:t xml:space="preserve">. </w:t>
       </w:r>
     </w:p>
     <w:p>
@@ -389,7 +386,16 @@
         <w:ind w:right="66" w:hanging="360"/>
       </w:pPr>
       <w:r>
-        <w:t xml:space="preserve">Resilient platform is version 30 or later.  </w:t>
+        <w:t xml:space="preserve">Resilient platform is version </w:t>
+      </w:r>
+      <w:r>
+        <w:t>35.2</w:t>
+      </w:r>
+      <w:r>
+        <w:t xml:space="preserve"> </w:t>
+      </w:r>
+      <w:r>
+        <w:t xml:space="preserve">or later.  </w:t>
       </w:r>
     </w:p>
     <w:p>
@@ -399,106 +405,13 @@
           <w:ilvl w:val="0"/>
           <w:numId w:val="2"/>
         </w:numPr>
-        <w:rPr>
-          <w:ins w:id="0" w:author="IBM Resilient" w:date="2019-10-24T07:22:00Z"/>
-        </w:rPr>
-      </w:pPr>
-      <w:ins w:id="1" w:author="IBM Resilient" w:date="2019-10-24T07:22:00Z">
-        <w:r>
-          <w:t xml:space="preserve">You have access to a Resilient integration server. An </w:t>
-        </w:r>
-        <w:r>
-          <w:rPr>
-            <w:i/>
-          </w:rPr>
-          <w:t>integration server</w:t>
-        </w:r>
-        <w:r>
-          <w:t xml:space="preserve"> is the system that you use to deploy integration packages to the Resilient platform. See the </w:t>
-        </w:r>
-        <w:r>
-          <w:fldChar w:fldCharType="begin"/>
-        </w:r>
-        <w:r>
-          <w:instrText xml:space="preserve"> HYPERLINK "https://github.com/ibmresilient/resilient-reference/blob/master/developer_guides/Integration%20Server%20Guide.pdf" </w:instrText>
-        </w:r>
-        <w:r>
-          <w:fldChar w:fldCharType="separate"/>
-        </w:r>
-        <w:r>
-          <w:rPr>
-            <w:rStyle w:val="Hyperlink"/>
-          </w:rPr>
-          <w:t>Resilient Integration Server Guid</w:t>
-        </w:r>
-        <w:r>
-          <w:rPr>
-            <w:rStyle w:val="Hyperlink"/>
-          </w:rPr>
-          <w:t>e (PDF)</w:t>
-        </w:r>
-        <w:r>
-          <w:rPr>
-            <w:rStyle w:val="Hyperlink"/>
-          </w:rPr>
-          <w:fldChar w:fldCharType="end"/>
-        </w:r>
-        <w:r>
-          <w:t xml:space="preserve"> for more information. </w:t>
-        </w:r>
-      </w:ins>
-    </w:p>
-    <w:p>
-      <w:pPr>
-        <w:numPr>
-          <w:ilvl w:val="0"/>
-          <w:numId w:val="2"/>
-        </w:numPr>
-        <w:ind w:right="66" w:hanging="360"/>
-        <w:rPr>
-          <w:del w:id="2" w:author="IBM Resilient" w:date="2019-10-24T07:22:00Z"/>
-        </w:rPr>
-      </w:pPr>
-      <w:del w:id="3" w:author="IBM Resilient" w:date="2019-10-24T07:22:00Z">
-        <w:r>
-          <w:delText xml:space="preserve">You have a Resilient account to use for the integrations. This can be any account that has the permission to view and modify administrator and customization settings and read and update incidents. You need to know the account username and password. </w:delText>
-        </w:r>
-      </w:del>
-    </w:p>
-    <w:p>
-      <w:pPr>
-        <w:numPr>
-          <w:ilvl w:val="0"/>
-          <w:numId w:val="2"/>
-        </w:numPr>
-        <w:ind w:right="66" w:hanging="360"/>
-        <w:rPr>
-          <w:del w:id="4" w:author="IBM Resilient" w:date="2019-10-24T07:22:00Z"/>
-        </w:rPr>
-      </w:pPr>
-      <w:del w:id="5" w:author="IBM Resilient" w:date="2019-10-24T07:22:00Z">
-        <w:r>
-          <w:delText>You have access to the command line of the Resilient appliance, which hosts the Resilient platform; or to a separate integration server where you will deploy and run the functions code. If using a separate integration server, you must install Python version 2.7.</w:delText>
-        </w:r>
-        <w:r>
-          <w:rPr>
-            <w:i/>
-          </w:rPr>
-          <w:delText>x</w:delText>
-        </w:r>
-        <w:r>
-          <w:delText xml:space="preserve">, where </w:delText>
-        </w:r>
-        <w:r>
-          <w:rPr>
-            <w:i/>
-          </w:rPr>
-          <w:delText>x</w:delText>
-        </w:r>
-        <w:r>
-          <w:delText xml:space="preserve"> is 10 or later, and “pip”. (The Resilient appliance is preconfigured with a suitable version of Python.) </w:delText>
-        </w:r>
-      </w:del>
+      </w:pPr>
+      <w:r>
+        <w:t>You have access to a Resilient integration server</w:t>
+      </w:r>
+      <w:r>
+        <w:t xml:space="preserve"> or an App Host environment.</w:t>
+      </w:r>
     </w:p>
     <w:p>
       <w:pPr>
@@ -531,7 +444,200 @@
         <w:ind w:left="-5"/>
       </w:pPr>
       <w:r>
-        <w:t xml:space="preserve">Install the Python components </w:t>
+        <w:t>App Host Installation</w:t>
+      </w:r>
+    </w:p>
+    <w:p>
+      <w:r>
+        <w:t>All the components for running this integration in a container already exist when using the App Host app.</w:t>
+      </w:r>
+      <w:r>
+        <w:br/>
+      </w:r>
+      <w:r>
+        <w:br/>
+        <w:t>To install,</w:t>
+      </w:r>
+      <w:r>
+        <w:br/>
+      </w:r>
+      <w:r>
+        <w:br/>
+        <w:t>* Navigate to Administrative Settings and then the Apps tab.</w:t>
+      </w:r>
+      <w:r>
+        <w:br/>
+        <w:t xml:space="preserve">* Click the Install button and select the downloaded file: </w:t>
+      </w:r>
+      <w:r>
+        <w:rPr>
+          <w:rStyle w:val="codeChar"/>
+        </w:rPr>
+        <w:t>app-fn_</w:t>
+      </w:r>
+      <w:r>
+        <w:rPr>
+          <w:rStyle w:val="codeChar"/>
+        </w:rPr>
+        <w:t>splunk_integration</w:t>
+      </w:r>
+      <w:r>
+        <w:rPr>
+          <w:rStyle w:val="codeChar"/>
+        </w:rPr>
+        <w:t>-x.x.x.zip</w:t>
+      </w:r>
+      <w:r>
+        <w:t>.</w:t>
+      </w:r>
+      <w:r>
+        <w:br/>
+        <w:t xml:space="preserve">* Go to the Configuration tab and edit the </w:t>
+      </w:r>
+      <w:proofErr w:type="spellStart"/>
+      <w:r>
+        <w:t>app.config</w:t>
+      </w:r>
+      <w:proofErr w:type="spellEnd"/>
+      <w:r>
+        <w:t xml:space="preserve"> file, editing the </w:t>
+      </w:r>
+      <w:r>
+        <w:t xml:space="preserve">URL and access credentials for Splunk, </w:t>
+      </w:r>
+      <w:r>
+        <w:t>making any additional setting changes.</w:t>
+      </w:r>
+    </w:p>
+    <w:p/>
+    <w:p>
+      <w:pPr>
+        <w:pStyle w:val="code"/>
+        <w:spacing w:after="0"/>
+      </w:pPr>
+      <w:r>
+        <w:t>[</w:t>
+      </w:r>
+      <w:proofErr w:type="spellStart"/>
+      <w:r>
+        <w:t>fn_splunk_integration</w:t>
+      </w:r>
+      <w:proofErr w:type="spellEnd"/>
+      <w:r>
+        <w:t>]</w:t>
+      </w:r>
+    </w:p>
+    <w:p>
+      <w:pPr>
+        <w:pStyle w:val="code"/>
+        <w:spacing w:after="0"/>
+      </w:pPr>
+      <w:r>
+        <w:t>host=&lt;</w:t>
+      </w:r>
+      <w:proofErr w:type="spellStart"/>
+      <w:r>
+        <w:t>splunk</w:t>
+      </w:r>
+      <w:proofErr w:type="spellEnd"/>
+      <w:r>
+        <w:t xml:space="preserve"> </w:t>
+      </w:r>
+      <w:proofErr w:type="spellStart"/>
+      <w:r>
+        <w:t>url</w:t>
+      </w:r>
+      <w:proofErr w:type="spellEnd"/>
+      <w:r>
+        <w:t>&gt;</w:t>
+      </w:r>
+    </w:p>
+    <w:p>
+      <w:pPr>
+        <w:pStyle w:val="code"/>
+        <w:spacing w:after="0"/>
+      </w:pPr>
+      <w:r>
+        <w:t>port=&lt;8089 or the customized port&gt;</w:t>
+      </w:r>
+    </w:p>
+    <w:p>
+      <w:pPr>
+        <w:pStyle w:val="code"/>
+        <w:spacing w:after="0"/>
+      </w:pPr>
+      <w:r>
+        <w:t>username=&lt;</w:t>
+      </w:r>
+      <w:proofErr w:type="spellStart"/>
+      <w:r>
+        <w:t>splunk</w:t>
+      </w:r>
+      <w:proofErr w:type="spellEnd"/>
+      <w:r>
+        <w:t xml:space="preserve"> access user&gt;</w:t>
+      </w:r>
+    </w:p>
+    <w:p>
+      <w:pPr>
+        <w:pStyle w:val="code"/>
+        <w:spacing w:after="0"/>
+      </w:pPr>
+      <w:proofErr w:type="spellStart"/>
+      <w:r>
+        <w:t>splunkpassword</w:t>
+      </w:r>
+      <w:proofErr w:type="spellEnd"/>
+      <w:r>
+        <w:t>=&lt;</w:t>
+      </w:r>
+      <w:proofErr w:type="spellStart"/>
+      <w:r>
+        <w:t>splunk</w:t>
+      </w:r>
+      <w:proofErr w:type="spellEnd"/>
+      <w:r>
+        <w:t xml:space="preserve"> access password, key-ring protection recommended&gt;</w:t>
+      </w:r>
+    </w:p>
+    <w:p>
+      <w:pPr>
+        <w:pStyle w:val="code"/>
+        <w:spacing w:after="0"/>
+      </w:pPr>
+      <w:proofErr w:type="spellStart"/>
+      <w:r>
+        <w:t>verify_cert</w:t>
+      </w:r>
+      <w:proofErr w:type="spellEnd"/>
+      <w:r>
+        <w:t>=[</w:t>
+      </w:r>
+      <w:proofErr w:type="spellStart"/>
+      <w:r>
+        <w:t>true|false</w:t>
+      </w:r>
+      <w:proofErr w:type="spellEnd"/>
+      <w:r>
+        <w:t>]</w:t>
+      </w:r>
+    </w:p>
+    <w:p>
+      <w:pPr>
+        <w:pStyle w:val="Heading2"/>
+        <w:ind w:left="-5"/>
+      </w:pPr>
+    </w:p>
+    <w:p>
+      <w:pPr>
+        <w:pStyle w:val="Heading2"/>
+        <w:ind w:left="-5"/>
+      </w:pPr>
+      <w:r>
+        <w:t>Integration Server Installation</w:t>
+      </w:r>
+      <w:r>
+        <w:t xml:space="preserve"> </w:t>
       </w:r>
     </w:p>
     <w:p>
@@ -615,42 +721,16 @@
     <w:p>
       <w:pPr>
         <w:pStyle w:val="BodyText"/>
-        <w:rPr>
-          <w:ins w:id="6" w:author="IBM Resilient" w:date="2019-10-24T07:23:00Z"/>
-        </w:rPr>
-      </w:pPr>
-      <w:ins w:id="7" w:author="IBM Resilient" w:date="2019-10-24T07:23:00Z">
-        <w:r>
-          <w:t>To install the package, you must first unzip it then install the package as follows:</w:t>
-        </w:r>
-      </w:ins>
-    </w:p>
-    <w:p>
-      <w:pPr>
-        <w:spacing w:after="17"/>
-        <w:ind w:left="-5" w:right="66"/>
-        <w:rPr>
-          <w:del w:id="8" w:author="IBM Resilient" w:date="2019-10-24T07:23:00Z"/>
-        </w:rPr>
-      </w:pPr>
-      <w:bookmarkStart w:id="9" w:name="_GoBack"/>
-      <w:bookmarkEnd w:id="9"/>
-      <w:del w:id="10" w:author="IBM Resilient" w:date="2019-10-24T07:22:00Z">
-        <w:r>
-          <w:delText>I</w:delText>
-        </w:r>
-      </w:del>
-      <w:del w:id="11" w:author="IBM Resilient" w:date="2019-10-24T07:23:00Z">
-        <w:r>
-          <w:delText xml:space="preserve">nstall the required software for the function (if not already installed): </w:delText>
-        </w:r>
-      </w:del>
+      </w:pPr>
+      <w:r>
+        <w:t>To install the package, you must first unzip it then install the package as follows:</w:t>
+      </w:r>
     </w:p>
     <w:p>
       <w:pPr>
         <w:shd w:val="clear" w:color="auto" w:fill="F2F2F2"/>
         <w:spacing w:after="10" w:line="249" w:lineRule="auto"/>
-        <w:ind w:left="730" w:right="0"/>
+        <w:ind w:left="730"/>
       </w:pPr>
       <w:proofErr w:type="spellStart"/>
       <w:r>
@@ -668,6 +748,13 @@
         </w:rPr>
         <w:t xml:space="preserve"> pip install </w:t>
       </w:r>
+      <w:r>
+        <w:rPr>
+          <w:rFonts w:ascii="Courier New" w:eastAsia="Courier New" w:hAnsi="Courier New" w:cs="Courier New"/>
+          <w:sz w:val="18"/>
+        </w:rPr>
+        <w:t>app-</w:t>
+      </w:r>
       <w:proofErr w:type="spellStart"/>
       <w:r>
         <w:rPr>
@@ -682,7 +769,23 @@
           <w:rFonts w:ascii="Courier New" w:eastAsia="Courier New" w:hAnsi="Courier New" w:cs="Courier New"/>
           <w:sz w:val="18"/>
         </w:rPr>
-        <w:t xml:space="preserve">-&lt;version&gt;.tar.gz </w:t>
+        <w:t>-&lt;version</w:t>
+      </w:r>
+      <w:proofErr w:type="gramStart"/>
+      <w:r>
+        <w:rPr>
+          <w:rFonts w:ascii="Courier New" w:eastAsia="Courier New" w:hAnsi="Courier New" w:cs="Courier New"/>
+          <w:sz w:val="18"/>
+        </w:rPr>
+        <w:t>&gt;.tar.gz</w:t>
+      </w:r>
+      <w:proofErr w:type="gramEnd"/>
+      <w:r>
+        <w:rPr>
+          <w:rFonts w:ascii="Courier New" w:eastAsia="Courier New" w:hAnsi="Courier New" w:cs="Courier New"/>
+          <w:sz w:val="18"/>
+        </w:rPr>
+        <w:t xml:space="preserve"> </w:t>
       </w:r>
     </w:p>
     <w:p>
@@ -691,6 +794,13 @@
         <w:spacing w:after="35"/>
         <w:ind w:left="0" w:firstLine="0"/>
       </w:pPr>
+    </w:p>
+    <w:p>
+      <w:pPr>
+        <w:pStyle w:val="Heading2"/>
+        <w:spacing w:after="35"/>
+        <w:ind w:left="0" w:firstLine="0"/>
+      </w:pPr>
       <w:r>
         <w:t xml:space="preserve">Configure the Python components </w:t>
       </w:r>
@@ -700,7 +810,19 @@
         <w:ind w:left="-5" w:right="66"/>
       </w:pPr>
       <w:r>
-        <w:t xml:space="preserve">The ‘resilient-circuits’ components run as an unprivileged user, typically named `integration`. If you do not already have an `integration` user configured on your appliance, create it now. </w:t>
+        <w:t xml:space="preserve">The ‘resilient-circuits’ components run as an unprivileged user, typically named </w:t>
+      </w:r>
+      <w:r>
+        <w:t>‘</w:t>
+      </w:r>
+      <w:r>
+        <w:t>integration</w:t>
+      </w:r>
+      <w:r>
+        <w:t>’</w:t>
+      </w:r>
+      <w:r>
+        <w:t xml:space="preserve">. If you do not already have an `integration` user configured on your appliance, create it now. </w:t>
       </w:r>
     </w:p>
     <w:p>
@@ -722,6 +844,7 @@
         <w:ind w:right="66" w:hanging="360"/>
       </w:pPr>
       <w:r>
+        <w:lastRenderedPageBreak/>
         <w:t>Using ‘</w:t>
       </w:r>
       <w:proofErr w:type="spellStart"/>
@@ -737,7 +860,7 @@
       <w:pPr>
         <w:shd w:val="clear" w:color="auto" w:fill="F2F2F2"/>
         <w:spacing w:after="144" w:line="249" w:lineRule="auto"/>
-        <w:ind w:left="730" w:right="0"/>
+        <w:ind w:left="730"/>
       </w:pPr>
       <w:proofErr w:type="spellStart"/>
       <w:r>
@@ -789,14 +912,53 @@
       <w:pPr>
         <w:shd w:val="clear" w:color="auto" w:fill="F2F2F2"/>
         <w:spacing w:after="145" w:line="249" w:lineRule="auto"/>
-        <w:ind w:left="730" w:right="0"/>
-      </w:pPr>
-      <w:r>
-        <w:rPr>
-          <w:rFonts w:ascii="Courier New" w:eastAsia="Courier New" w:hAnsi="Courier New" w:cs="Courier New"/>
-          <w:sz w:val="18"/>
-        </w:rPr>
-        <w:t xml:space="preserve">resilient-circuits config -c  </w:t>
+        <w:ind w:left="730"/>
+      </w:pPr>
+      <w:r>
+        <w:rPr>
+          <w:rFonts w:ascii="Courier New" w:eastAsia="Courier New" w:hAnsi="Courier New" w:cs="Courier New"/>
+          <w:sz w:val="18"/>
+        </w:rPr>
+        <w:t xml:space="preserve">resilient-circuits config -c </w:t>
+      </w:r>
+      <w:r>
+        <w:rPr>
+          <w:rFonts w:ascii="Courier New" w:eastAsia="Courier New" w:hAnsi="Courier New" w:cs="Courier New"/>
+          <w:sz w:val="18"/>
+        </w:rPr>
+        <w:t xml:space="preserve">-l </w:t>
+      </w:r>
+      <w:proofErr w:type="spellStart"/>
+      <w:r>
+        <w:rPr>
+          <w:rFonts w:ascii="Courier New" w:eastAsia="Courier New" w:hAnsi="Courier New" w:cs="Courier New"/>
+          <w:sz w:val="18"/>
+        </w:rPr>
+        <w:t>fn</w:t>
+      </w:r>
+      <w:proofErr w:type="spellEnd"/>
+      <w:r>
+        <w:rPr>
+          <w:rFonts w:ascii="Courier New" w:eastAsia="Courier New" w:hAnsi="Courier New" w:cs="Courier New"/>
+          <w:sz w:val="18"/>
+        </w:rPr>
+        <w:t>-</w:t>
+      </w:r>
+      <w:proofErr w:type="spellStart"/>
+      <w:r>
+        <w:rPr>
+          <w:rFonts w:ascii="Courier New" w:eastAsia="Courier New" w:hAnsi="Courier New" w:cs="Courier New"/>
+          <w:sz w:val="18"/>
+        </w:rPr>
+        <w:t>splunk</w:t>
+      </w:r>
+      <w:proofErr w:type="spellEnd"/>
+      <w:r>
+        <w:rPr>
+          <w:rFonts w:ascii="Courier New" w:eastAsia="Courier New" w:hAnsi="Courier New" w:cs="Courier New"/>
+          <w:sz w:val="18"/>
+        </w:rPr>
+        <w:t>-integration</w:t>
       </w:r>
     </w:p>
     <w:p>
@@ -812,7 +974,7 @@
       <w:pPr>
         <w:shd w:val="clear" w:color="auto" w:fill="F2F2F2"/>
         <w:spacing w:after="144" w:line="249" w:lineRule="auto"/>
-        <w:ind w:left="730" w:right="0"/>
+        <w:ind w:left="730"/>
       </w:pPr>
       <w:r>
         <w:rPr>
@@ -820,6 +982,45 @@
           <w:sz w:val="18"/>
         </w:rPr>
         <w:t xml:space="preserve">resilient-circuits config -u </w:t>
+      </w:r>
+      <w:r>
+        <w:rPr>
+          <w:rFonts w:ascii="Courier New" w:eastAsia="Courier New" w:hAnsi="Courier New" w:cs="Courier New"/>
+          <w:sz w:val="18"/>
+        </w:rPr>
+        <w:t xml:space="preserve">-l </w:t>
+      </w:r>
+      <w:proofErr w:type="spellStart"/>
+      <w:r>
+        <w:rPr>
+          <w:rFonts w:ascii="Courier New" w:eastAsia="Courier New" w:hAnsi="Courier New" w:cs="Courier New"/>
+          <w:sz w:val="18"/>
+        </w:rPr>
+        <w:t>fn</w:t>
+      </w:r>
+      <w:proofErr w:type="spellEnd"/>
+      <w:r>
+        <w:rPr>
+          <w:rFonts w:ascii="Courier New" w:eastAsia="Courier New" w:hAnsi="Courier New" w:cs="Courier New"/>
+          <w:sz w:val="18"/>
+        </w:rPr>
+        <w:t>-</w:t>
+      </w:r>
+      <w:proofErr w:type="spellStart"/>
+      <w:r>
+        <w:rPr>
+          <w:rFonts w:ascii="Courier New" w:eastAsia="Courier New" w:hAnsi="Courier New" w:cs="Courier New"/>
+          <w:sz w:val="18"/>
+        </w:rPr>
+        <w:t>splunk</w:t>
+      </w:r>
+      <w:proofErr w:type="spellEnd"/>
+      <w:r>
+        <w:rPr>
+          <w:rFonts w:ascii="Courier New" w:eastAsia="Courier New" w:hAnsi="Courier New" w:cs="Courier New"/>
+          <w:sz w:val="18"/>
+        </w:rPr>
+        <w:t>-integration</w:t>
       </w:r>
     </w:p>
     <w:p>
@@ -864,15 +1065,30 @@
         <w:ind w:right="66" w:hanging="360"/>
       </w:pPr>
       <w:r>
-        <w:t>In the [</w:t>
-      </w:r>
-      <w:proofErr w:type="spellStart"/>
-      <w:r>
+        <w:t xml:space="preserve">In the </w:t>
+      </w:r>
+      <w:r>
+        <w:rPr>
+          <w:rStyle w:val="codeChar"/>
+        </w:rPr>
+        <w:t>[</w:t>
+      </w:r>
+      <w:proofErr w:type="spellStart"/>
+      <w:r>
+        <w:rPr>
+          <w:rStyle w:val="codeChar"/>
+        </w:rPr>
         <w:t>fn_splunk_integration</w:t>
       </w:r>
       <w:proofErr w:type="spellEnd"/>
       <w:r>
-        <w:t xml:space="preserve">] section, edit the settings as required. </w:t>
+        <w:rPr>
+          <w:rStyle w:val="codeChar"/>
+        </w:rPr>
+        <w:t>]</w:t>
+      </w:r>
+      <w:r>
+        <w:t xml:space="preserve"> section, edit the settings as required. </w:t>
       </w:r>
     </w:p>
     <w:tbl>
@@ -1064,7 +1280,6 @@
         <w:ind w:left="-5"/>
       </w:pPr>
       <w:r>
-        <w:lastRenderedPageBreak/>
         <w:t xml:space="preserve">Deploy customizations into the Resilient platform </w:t>
       </w:r>
     </w:p>
@@ -1089,23 +1304,53 @@
       <w:pPr>
         <w:shd w:val="clear" w:color="auto" w:fill="F2F2F2"/>
         <w:spacing w:after="144" w:line="249" w:lineRule="auto"/>
-        <w:ind w:left="535" w:right="0"/>
-      </w:pPr>
-      <w:proofErr w:type="gramStart"/>
-      <w:r>
-        <w:rPr>
-          <w:rFonts w:ascii="Courier New" w:eastAsia="Courier New" w:hAnsi="Courier New" w:cs="Courier New"/>
-          <w:sz w:val="18"/>
-        </w:rPr>
-        <w:t>resilient-circuits</w:t>
-      </w:r>
-      <w:proofErr w:type="gramEnd"/>
-      <w:r>
-        <w:rPr>
-          <w:rFonts w:ascii="Courier New" w:eastAsia="Courier New" w:hAnsi="Courier New" w:cs="Courier New"/>
-          <w:sz w:val="18"/>
-        </w:rPr>
-        <w:t xml:space="preserve"> customize </w:t>
+        <w:ind w:left="535"/>
+      </w:pPr>
+      <w:r>
+        <w:rPr>
+          <w:rFonts w:ascii="Courier New" w:eastAsia="Courier New" w:hAnsi="Courier New" w:cs="Courier New"/>
+          <w:sz w:val="18"/>
+        </w:rPr>
+        <w:t xml:space="preserve">resilient-circuits customize </w:t>
+      </w:r>
+      <w:r>
+        <w:rPr>
+          <w:rFonts w:ascii="Courier New" w:eastAsia="Courier New" w:hAnsi="Courier New" w:cs="Courier New"/>
+          <w:sz w:val="18"/>
+        </w:rPr>
+        <w:t xml:space="preserve">-l </w:t>
+      </w:r>
+      <w:proofErr w:type="spellStart"/>
+      <w:r>
+        <w:rPr>
+          <w:rFonts w:ascii="Courier New" w:eastAsia="Courier New" w:hAnsi="Courier New" w:cs="Courier New"/>
+          <w:sz w:val="18"/>
+        </w:rPr>
+        <w:t>fn</w:t>
+      </w:r>
+      <w:proofErr w:type="spellEnd"/>
+      <w:r>
+        <w:rPr>
+          <w:rFonts w:ascii="Courier New" w:eastAsia="Courier New" w:hAnsi="Courier New" w:cs="Courier New"/>
+          <w:sz w:val="18"/>
+        </w:rPr>
+        <w:t>-</w:t>
+      </w:r>
+      <w:proofErr w:type="spellStart"/>
+      <w:r>
+        <w:rPr>
+          <w:rFonts w:ascii="Courier New" w:eastAsia="Courier New" w:hAnsi="Courier New" w:cs="Courier New"/>
+          <w:sz w:val="18"/>
+        </w:rPr>
+        <w:t>splunk</w:t>
+      </w:r>
+      <w:proofErr w:type="spellEnd"/>
+      <w:r>
+        <w:rPr>
+          <w:rFonts w:ascii="Courier New" w:eastAsia="Courier New" w:hAnsi="Courier New" w:cs="Courier New"/>
+          <w:sz w:val="18"/>
+        </w:rPr>
+        <w:t>-integration</w:t>
       </w:r>
     </w:p>
     <w:p>
@@ -1139,7 +1384,7 @@
       <w:pPr>
         <w:shd w:val="clear" w:color="auto" w:fill="F2F2F2"/>
         <w:spacing w:after="144" w:line="249" w:lineRule="auto"/>
-        <w:ind w:left="535" w:right="0"/>
+        <w:ind w:left="535"/>
       </w:pPr>
       <w:proofErr w:type="gramStart"/>
       <w:r>
@@ -1254,7 +1499,7 @@
       <w:pPr>
         <w:shd w:val="clear" w:color="auto" w:fill="F2F2F2"/>
         <w:spacing w:after="144" w:line="249" w:lineRule="auto"/>
-        <w:ind w:left="360" w:right="0"/>
+        <w:ind w:left="360"/>
       </w:pPr>
       <w:proofErr w:type="spellStart"/>
       <w:r>
@@ -1334,7 +1579,7 @@
       <w:pPr>
         <w:shd w:val="clear" w:color="auto" w:fill="F2F2F2"/>
         <w:spacing w:after="10" w:line="249" w:lineRule="auto"/>
-        <w:ind w:left="360" w:right="0"/>
+        <w:ind w:left="360"/>
       </w:pPr>
       <w:r>
         <w:rPr>
@@ -1348,13 +1593,14 @@
       <w:pPr>
         <w:shd w:val="clear" w:color="auto" w:fill="F2F2F2"/>
         <w:spacing w:after="10" w:line="249" w:lineRule="auto"/>
-        <w:ind w:left="360" w:right="0"/>
-      </w:pPr>
-      <w:r>
-        <w:rPr>
-          <w:rFonts w:ascii="Courier New" w:eastAsia="Courier New" w:hAnsi="Courier New" w:cs="Courier New"/>
-          <w:sz w:val="18"/>
-        </w:rPr>
+        <w:ind w:left="360"/>
+      </w:pPr>
+      <w:r>
+        <w:rPr>
+          <w:rFonts w:ascii="Courier New" w:eastAsia="Courier New" w:hAnsi="Courier New" w:cs="Courier New"/>
+          <w:sz w:val="18"/>
+        </w:rPr>
+        <w:lastRenderedPageBreak/>
         <w:t xml:space="preserve">Description=Resilient-Circuits Service </w:t>
       </w:r>
     </w:p>
@@ -1362,7 +1608,7 @@
       <w:pPr>
         <w:shd w:val="clear" w:color="auto" w:fill="F2F2F2"/>
         <w:spacing w:after="10" w:line="249" w:lineRule="auto"/>
-        <w:ind w:left="360" w:right="0"/>
+        <w:ind w:left="360"/>
       </w:pPr>
       <w:r>
         <w:rPr>
@@ -1392,7 +1638,7 @@
       <w:pPr>
         <w:shd w:val="clear" w:color="auto" w:fill="F2F2F2"/>
         <w:spacing w:after="111" w:line="249" w:lineRule="auto"/>
-        <w:ind w:left="360" w:right="0"/>
+        <w:ind w:left="360"/>
       </w:pPr>
       <w:r>
         <w:rPr>
@@ -1422,7 +1668,7 @@
       <w:pPr>
         <w:shd w:val="clear" w:color="auto" w:fill="F2F2F2"/>
         <w:spacing w:after="10" w:line="249" w:lineRule="auto"/>
-        <w:ind w:left="360" w:right="0"/>
+        <w:ind w:left="360"/>
       </w:pPr>
       <w:r>
         <w:rPr>
@@ -1436,7 +1682,7 @@
       <w:pPr>
         <w:shd w:val="clear" w:color="auto" w:fill="F2F2F2"/>
         <w:spacing w:after="10" w:line="249" w:lineRule="auto"/>
-        <w:ind w:left="360" w:right="0"/>
+        <w:ind w:left="360"/>
       </w:pPr>
       <w:r>
         <w:rPr>
@@ -1450,7 +1696,7 @@
       <w:pPr>
         <w:shd w:val="clear" w:color="auto" w:fill="F2F2F2"/>
         <w:spacing w:after="10" w:line="249" w:lineRule="auto"/>
-        <w:ind w:left="360" w:right="0"/>
+        <w:ind w:left="360"/>
       </w:pPr>
       <w:r>
         <w:rPr>
@@ -1464,7 +1710,7 @@
       <w:pPr>
         <w:shd w:val="clear" w:color="auto" w:fill="F2F2F2"/>
         <w:spacing w:after="10" w:line="249" w:lineRule="auto"/>
-        <w:ind w:left="360" w:right="0"/>
+        <w:ind w:left="360"/>
       </w:pPr>
       <w:proofErr w:type="spellStart"/>
       <w:r>
@@ -1487,7 +1733,7 @@
       <w:pPr>
         <w:shd w:val="clear" w:color="auto" w:fill="F2F2F2"/>
         <w:spacing w:after="10" w:line="249" w:lineRule="auto"/>
-        <w:ind w:left="360" w:right="0"/>
+        <w:ind w:left="360"/>
       </w:pPr>
       <w:proofErr w:type="spellStart"/>
       <w:r>
@@ -1542,7 +1788,7 @@
       <w:pPr>
         <w:shd w:val="clear" w:color="auto" w:fill="F2F2F2"/>
         <w:spacing w:after="10" w:line="249" w:lineRule="auto"/>
-        <w:ind w:left="360" w:right="0"/>
+        <w:ind w:left="360"/>
       </w:pPr>
       <w:r>
         <w:rPr>
@@ -1556,7 +1802,7 @@
       <w:pPr>
         <w:shd w:val="clear" w:color="auto" w:fill="F2F2F2"/>
         <w:spacing w:after="10" w:line="249" w:lineRule="auto"/>
-        <w:ind w:left="360" w:right="0"/>
+        <w:ind w:left="360"/>
       </w:pPr>
       <w:proofErr w:type="spellStart"/>
       <w:r>
@@ -1593,7 +1839,7 @@
       <w:pPr>
         <w:shd w:val="clear" w:color="auto" w:fill="F2F2F2"/>
         <w:spacing w:after="10" w:line="249" w:lineRule="auto"/>
-        <w:ind w:left="360" w:right="0"/>
+        <w:ind w:left="360"/>
       </w:pPr>
       <w:r>
         <w:rPr>
@@ -1607,7 +1853,7 @@
       <w:pPr>
         <w:shd w:val="clear" w:color="auto" w:fill="F2F2F2"/>
         <w:spacing w:after="144" w:line="249" w:lineRule="auto"/>
-        <w:ind w:left="360" w:right="0"/>
+        <w:ind w:left="360"/>
       </w:pPr>
       <w:proofErr w:type="spellStart"/>
       <w:r>
@@ -1655,7 +1901,7 @@
       <w:pPr>
         <w:shd w:val="clear" w:color="auto" w:fill="F2F2F2"/>
         <w:spacing w:after="10" w:line="249" w:lineRule="auto"/>
-        <w:ind w:left="360" w:right="0"/>
+        <w:ind w:left="360"/>
       </w:pPr>
       <w:proofErr w:type="spellStart"/>
       <w:r>
@@ -1743,6 +1989,12 @@
         <w:pStyle w:val="Heading1"/>
         <w:ind w:left="-5"/>
       </w:pPr>
+    </w:p>
+    <w:p>
+      <w:pPr>
+        <w:pStyle w:val="Heading1"/>
+        <w:ind w:left="-5"/>
+      </w:pPr>
       <w:r>
         <w:t xml:space="preserve">Function Descriptions </w:t>
       </w:r>
@@ -1752,7 +2004,15 @@
         <w:ind w:left="-5" w:right="66"/>
       </w:pPr>
       <w:r>
-        <w:t xml:space="preserve">In the Customization Settings section of the Resilient platform, you can verify that the following Splunk specific functions, workflows, data table, and rules are available by clicking their respective tabs. </w:t>
+        <w:t xml:space="preserve">In the Customization Settings section of the Resilient platform, you can verify that the following Splunk specific functions, workflows, </w:t>
+      </w:r>
+      <w:proofErr w:type="spellStart"/>
+      <w:r>
+        <w:t>datatable</w:t>
+      </w:r>
+      <w:proofErr w:type="spellEnd"/>
+      <w:r>
+        <w:t xml:space="preserve">, and rules are available by clicking their respective tabs. </w:t>
       </w:r>
     </w:p>
     <w:p>
@@ -1770,28 +2030,28 @@
         <w:ind w:left="-5"/>
       </w:pPr>
       <w:r>
+        <w:t xml:space="preserve">Splunk Search </w:t>
+      </w:r>
+    </w:p>
+    <w:p>
+      <w:pPr>
+        <w:ind w:left="-5" w:right="66"/>
+      </w:pPr>
+      <w:r>
+        <w:t xml:space="preserve">This function performs a query to fetch data from the Splunk server.  </w:t>
+      </w:r>
+    </w:p>
+    <w:p>
+      <w:pPr>
+        <w:spacing w:line="259" w:lineRule="auto"/>
+        <w:ind w:right="8"/>
+        <w:jc w:val="right"/>
+      </w:pPr>
+      <w:r>
+        <w:rPr>
+          <w:noProof/>
+        </w:rPr>
         <w:lastRenderedPageBreak/>
-        <w:t xml:space="preserve">Splunk Search </w:t>
-      </w:r>
-    </w:p>
-    <w:p>
-      <w:pPr>
-        <w:ind w:left="-5" w:right="66"/>
-      </w:pPr>
-      <w:r>
-        <w:t xml:space="preserve">This function performs a query to fetch data from the Splunk server.  </w:t>
-      </w:r>
-    </w:p>
-    <w:p>
-      <w:pPr>
-        <w:spacing w:after="0" w:line="259" w:lineRule="auto"/>
-        <w:ind w:left="0" w:right="8" w:firstLine="0"/>
-        <w:jc w:val="right"/>
-      </w:pPr>
-      <w:r>
-        <w:rPr>
-          <w:noProof/>
-        </w:rPr>
         <w:drawing>
           <wp:inline distT="0" distB="0" distL="0" distR="0">
             <wp:extent cx="5258632" cy="4516620"/>
@@ -1931,11 +2191,21 @@
       </w:r>
     </w:p>
     <w:p>
-      <w:pPr>
-        <w:ind w:left="-5" w:right="66"/>
-      </w:pPr>
-      <w:r>
-        <w:t xml:space="preserve">The example workflow (object type = Artifact) that calls this function is “Example of searching Splunk ES </w:t>
+      <w:r>
+        <w:t>The example workflow (object type = Artifact) that calls this function is “</w:t>
+      </w:r>
+      <w:r>
+        <w:rPr>
+          <w:rStyle w:val="action-edit-workflow"/>
+          <w:rFonts w:eastAsia="Calibri"/>
+        </w:rPr>
+        <w:t>Example of searching an artifact in Splunk ES</w:t>
+      </w:r>
+      <w:r>
+        <w:t xml:space="preserve">”. The Input tab of this function is shown in Figure 2. It shows the mapping of the parameters; for example, %param1% in the query is mapped to </w:t>
+      </w:r>
+      <w:r>
+        <w:t xml:space="preserve">the appropriate Splunk collection, such as </w:t>
       </w:r>
       <w:proofErr w:type="spellStart"/>
       <w:r>
@@ -1943,21 +2213,13 @@
       </w:r>
       <w:proofErr w:type="spellEnd"/>
       <w:r>
-        <w:t xml:space="preserve">”. The Input tab of this function is shown in Figure 2. It shows the mapping of the parameters; for example, %param1% in the query is mapped to </w:t>
-      </w:r>
-      <w:proofErr w:type="spellStart"/>
-      <w:r>
-        <w:t>ip_intel</w:t>
-      </w:r>
-      <w:proofErr w:type="spellEnd"/>
-      <w:r>
         <w:t xml:space="preserve">.  </w:t>
       </w:r>
     </w:p>
     <w:p>
       <w:pPr>
-        <w:spacing w:after="0" w:line="259" w:lineRule="auto"/>
-        <w:ind w:left="0" w:right="32" w:firstLine="0"/>
+        <w:spacing w:line="259" w:lineRule="auto"/>
+        <w:ind w:right="32"/>
         <w:jc w:val="right"/>
       </w:pPr>
       <w:r>
@@ -1967,19 +2229,27 @@
         <w:lastRenderedPageBreak/>
         <w:drawing>
           <wp:inline distT="0" distB="0" distL="0" distR="0">
-            <wp:extent cx="5470224" cy="2855626"/>
-            <wp:effectExtent l="25400" t="25400" r="92710" b="90805"/>
-            <wp:docPr id="1264" name="Picture 1264" descr="/Users/yongjian.feng@ibm.com/Desktop/Screen Shot 2018-04-12 at 1.22.35 PM.png"/>
-            <wp:cNvGraphicFramePr/>
+            <wp:extent cx="5532120" cy="2255520"/>
+            <wp:effectExtent l="0" t="0" r="5080" b="5080"/>
+            <wp:docPr id="1" name="Picture 1" descr="A screenshot of a cell phone&#10;&#10;Description automatically generated"/>
+            <wp:cNvGraphicFramePr>
+              <a:graphicFrameLocks xmlns:a="http://schemas.openxmlformats.org/drawingml/2006/main" noChangeAspect="1"/>
+            </wp:cNvGraphicFramePr>
             <a:graphic xmlns:a="http://schemas.openxmlformats.org/drawingml/2006/main">
               <a:graphicData uri="http://schemas.openxmlformats.org/drawingml/2006/picture">
                 <pic:pic xmlns:pic="http://schemas.openxmlformats.org/drawingml/2006/picture">
                   <pic:nvPicPr>
-                    <pic:cNvPr id="1264" name="Picture 1264"/>
+                    <pic:cNvPr id="1" name="Picture 1" descr="A screenshot of a cell phone&#10;&#10;Description automatically generated"/>
                     <pic:cNvPicPr/>
                   </pic:nvPicPr>
                   <pic:blipFill>
-                    <a:blip r:embed="rId10"/>
+                    <a:blip r:embed="rId10" cstate="print">
+                      <a:extLst>
+                        <a:ext uri="{28A0092B-C50C-407E-A947-70E740481C1C}">
+                          <a14:useLocalDpi xmlns:a14="http://schemas.microsoft.com/office/drawing/2010/main" val="0"/>
+                        </a:ext>
+                      </a:extLst>
+                    </a:blip>
                     <a:stretch>
                       <a:fillRect/>
                     </a:stretch>
@@ -1987,18 +2257,11 @@
                   <pic:spPr>
                     <a:xfrm>
                       <a:off x="0" y="0"/>
-                      <a:ext cx="5621180" cy="2934430"/>
+                      <a:ext cx="5532120" cy="2255520"/>
                     </a:xfrm>
                     <a:prstGeom prst="rect">
                       <a:avLst/>
                     </a:prstGeom>
-                    <a:effectLst>
-                      <a:outerShdw blurRad="50800" dist="38100" dir="2700000" algn="tl" rotWithShape="0">
-                        <a:prstClr val="black">
-                          <a:alpha val="40000"/>
-                        </a:prstClr>
-                      </a:outerShdw>
-                    </a:effectLst>
                   </pic:spPr>
                 </pic:pic>
               </a:graphicData>
@@ -2023,9 +2286,8 @@
           <w:color w:val="1F497D"/>
           <w:sz w:val="18"/>
         </w:rPr>
-        <w:t xml:space="preserve">Figure 2:  Example of searching Splunk ES </w:t>
-      </w:r>
-      <w:proofErr w:type="spellStart"/>
+        <w:t xml:space="preserve">Figure 2:  </w:t>
+      </w:r>
       <w:r>
         <w:rPr>
           <w:rFonts w:ascii="Cambria" w:eastAsia="Cambria" w:hAnsi="Cambria" w:cs="Cambria"/>
@@ -2033,9 +2295,841 @@
           <w:color w:val="1F497D"/>
           <w:sz w:val="18"/>
         </w:rPr>
+        <w:t>Example of searching an artifact in Splunk ES</w:t>
+      </w:r>
+    </w:p>
+    <w:p>
+      <w:pPr>
+        <w:ind w:left="-5" w:right="66"/>
+      </w:pPr>
+      <w:r>
+        <w:t>In the Pre-Process Script, the %param3% is set to the value of the artifact associated with this workflow</w:t>
+      </w:r>
+      <w:r>
+        <w:t xml:space="preserve"> and the collection is determined by a lookup table of artifact values and Splunk collection information</w:t>
+      </w:r>
+      <w:r>
+        <w:t xml:space="preserve">. </w:t>
+      </w:r>
+    </w:p>
+    <w:p>
+      <w:pPr>
+        <w:pStyle w:val="code"/>
+        <w:spacing w:after="0"/>
+      </w:pPr>
+      <w:proofErr w:type="spellStart"/>
+      <w:r>
+        <w:t>lookup_map</w:t>
+      </w:r>
+      <w:proofErr w:type="spellEnd"/>
+      <w:r>
+        <w:t xml:space="preserve"> = {</w:t>
+      </w:r>
+    </w:p>
+    <w:p>
+      <w:pPr>
+        <w:pStyle w:val="code"/>
+        <w:spacing w:after="0"/>
+      </w:pPr>
+      <w:r>
+        <w:t xml:space="preserve">  "DNS Name": ("</w:t>
+      </w:r>
+      <w:proofErr w:type="spellStart"/>
+      <w:r>
         <w:t>ip_intel</w:t>
       </w:r>
       <w:proofErr w:type="spellEnd"/>
+      <w:r>
+        <w:t>", "domain"),</w:t>
+      </w:r>
+    </w:p>
+    <w:p>
+      <w:pPr>
+        <w:pStyle w:val="code"/>
+        <w:spacing w:after="0"/>
+      </w:pPr>
+      <w:r>
+        <w:t xml:space="preserve">  "Email Attachment": None,</w:t>
+      </w:r>
+    </w:p>
+    <w:p>
+      <w:pPr>
+        <w:pStyle w:val="code"/>
+        <w:spacing w:after="0"/>
+      </w:pPr>
+      <w:r>
+        <w:t xml:space="preserve">  "Email Attachment Name": ("</w:t>
+      </w:r>
+      <w:proofErr w:type="spellStart"/>
+      <w:r>
+        <w:t>file_intel</w:t>
+      </w:r>
+      <w:proofErr w:type="spellEnd"/>
+      <w:r>
+        <w:t>", "</w:t>
+      </w:r>
+      <w:proofErr w:type="spellStart"/>
+      <w:r>
+        <w:t>file_name</w:t>
+      </w:r>
+      <w:proofErr w:type="spellEnd"/>
+      <w:r>
+        <w:t>"),</w:t>
+      </w:r>
+    </w:p>
+    <w:p>
+      <w:pPr>
+        <w:pStyle w:val="code"/>
+        <w:spacing w:after="0"/>
+      </w:pPr>
+      <w:r>
+        <w:t xml:space="preserve">  "Email Body": None,</w:t>
+      </w:r>
+    </w:p>
+    <w:p>
+      <w:pPr>
+        <w:pStyle w:val="code"/>
+        <w:spacing w:after="0"/>
+      </w:pPr>
+      <w:r>
+        <w:t xml:space="preserve">  "Email Recipient": None,</w:t>
+      </w:r>
+    </w:p>
+    <w:p>
+      <w:pPr>
+        <w:pStyle w:val="code"/>
+        <w:spacing w:after="0"/>
+      </w:pPr>
+      <w:r>
+        <w:t xml:space="preserve">  "Email Sender": ("</w:t>
+      </w:r>
+      <w:proofErr w:type="spellStart"/>
+      <w:r>
+        <w:t>email_intel</w:t>
+      </w:r>
+      <w:proofErr w:type="spellEnd"/>
+      <w:r>
+        <w:t>", "</w:t>
+      </w:r>
+      <w:proofErr w:type="spellStart"/>
+      <w:r>
+        <w:t>src_user</w:t>
+      </w:r>
+      <w:proofErr w:type="spellEnd"/>
+      <w:r>
+        <w:t>"),</w:t>
+      </w:r>
+    </w:p>
+    <w:p>
+      <w:pPr>
+        <w:pStyle w:val="code"/>
+        <w:spacing w:after="0"/>
+      </w:pPr>
+      <w:r>
+        <w:t xml:space="preserve">  "Email Sender Name": ("</w:t>
+      </w:r>
+      <w:proofErr w:type="spellStart"/>
+      <w:r>
+        <w:t>email_intel</w:t>
+      </w:r>
+      <w:proofErr w:type="spellEnd"/>
+      <w:r>
+        <w:t>", "</w:t>
+      </w:r>
+      <w:proofErr w:type="spellStart"/>
+      <w:r>
+        <w:t>src_user</w:t>
+      </w:r>
+      <w:proofErr w:type="spellEnd"/>
+      <w:r>
+        <w:t>"),</w:t>
+      </w:r>
+    </w:p>
+    <w:p>
+      <w:pPr>
+        <w:pStyle w:val="code"/>
+        <w:spacing w:after="0"/>
+      </w:pPr>
+      <w:r>
+        <w:t xml:space="preserve">  "Email Subject": ("</w:t>
+      </w:r>
+      <w:proofErr w:type="spellStart"/>
+      <w:r>
+        <w:t>email_intel</w:t>
+      </w:r>
+      <w:proofErr w:type="spellEnd"/>
+      <w:r>
+        <w:t>", "subject"),</w:t>
+      </w:r>
+    </w:p>
+    <w:p>
+      <w:pPr>
+        <w:pStyle w:val="code"/>
+        <w:spacing w:after="0"/>
+      </w:pPr>
+      <w:r>
+        <w:t xml:space="preserve">  "File Name": ("</w:t>
+      </w:r>
+      <w:proofErr w:type="spellStart"/>
+      <w:r>
+        <w:t>file_intel</w:t>
+      </w:r>
+      <w:proofErr w:type="spellEnd"/>
+      <w:r>
+        <w:t>", "</w:t>
+      </w:r>
+      <w:proofErr w:type="spellStart"/>
+      <w:r>
+        <w:t>file_name</w:t>
+      </w:r>
+      <w:proofErr w:type="spellEnd"/>
+      <w:r>
+        <w:t>"),</w:t>
+      </w:r>
+    </w:p>
+    <w:p>
+      <w:pPr>
+        <w:pStyle w:val="code"/>
+        <w:spacing w:after="0"/>
+      </w:pPr>
+      <w:r>
+        <w:t xml:space="preserve">  "File Path": None,</w:t>
+      </w:r>
+    </w:p>
+    <w:p>
+      <w:pPr>
+        <w:pStyle w:val="code"/>
+        <w:spacing w:after="0"/>
+      </w:pPr>
+      <w:r>
+        <w:t xml:space="preserve">  "HTTP Request Header": None,</w:t>
+      </w:r>
+    </w:p>
+    <w:p>
+      <w:pPr>
+        <w:pStyle w:val="code"/>
+        <w:spacing w:after="0"/>
+      </w:pPr>
+      <w:r>
+        <w:t xml:space="preserve">  "HTTP Response Header": None,</w:t>
+      </w:r>
+    </w:p>
+    <w:p>
+      <w:pPr>
+        <w:pStyle w:val="code"/>
+        <w:spacing w:after="0"/>
+      </w:pPr>
+      <w:r>
+        <w:t xml:space="preserve">  "IP Address": ("</w:t>
+      </w:r>
+      <w:proofErr w:type="spellStart"/>
+      <w:r>
+        <w:t>ip_intel</w:t>
+      </w:r>
+      <w:proofErr w:type="spellEnd"/>
+      <w:r>
+        <w:t>", "</w:t>
+      </w:r>
+      <w:proofErr w:type="spellStart"/>
+      <w:r>
+        <w:t>ip</w:t>
+      </w:r>
+      <w:proofErr w:type="spellEnd"/>
+      <w:r>
+        <w:t>"),</w:t>
+      </w:r>
+    </w:p>
+    <w:p>
+      <w:pPr>
+        <w:pStyle w:val="code"/>
+        <w:spacing w:after="0"/>
+      </w:pPr>
+      <w:r>
+        <w:t xml:space="preserve">  "Log File": None,</w:t>
+      </w:r>
+    </w:p>
+    <w:p>
+      <w:pPr>
+        <w:pStyle w:val="code"/>
+        <w:spacing w:after="0"/>
+      </w:pPr>
+      <w:r>
+        <w:t xml:space="preserve">  "MAC Address": None,</w:t>
+      </w:r>
+    </w:p>
+    <w:p>
+      <w:pPr>
+        <w:pStyle w:val="code"/>
+        <w:spacing w:after="0"/>
+      </w:pPr>
+      <w:r>
+        <w:t xml:space="preserve">  "Malware Family/Variant": None,</w:t>
+      </w:r>
+    </w:p>
+    <w:p>
+      <w:pPr>
+        <w:pStyle w:val="code"/>
+        <w:spacing w:after="0"/>
+      </w:pPr>
+      <w:r>
+        <w:t xml:space="preserve">  "Malware MD5 Hash": ("</w:t>
+      </w:r>
+      <w:proofErr w:type="spellStart"/>
+      <w:r>
+        <w:t>file_intel</w:t>
+      </w:r>
+      <w:proofErr w:type="spellEnd"/>
+      <w:r>
+        <w:t>", "</w:t>
+      </w:r>
+      <w:proofErr w:type="spellStart"/>
+      <w:r>
+        <w:t>file_hash</w:t>
+      </w:r>
+      <w:proofErr w:type="spellEnd"/>
+      <w:r>
+        <w:t>"),</w:t>
+      </w:r>
+    </w:p>
+    <w:p>
+      <w:pPr>
+        <w:pStyle w:val="code"/>
+        <w:spacing w:after="0"/>
+      </w:pPr>
+      <w:r>
+        <w:t xml:space="preserve">  "Malware Sample": None,</w:t>
+      </w:r>
+    </w:p>
+    <w:p>
+      <w:pPr>
+        <w:pStyle w:val="code"/>
+        <w:spacing w:after="0"/>
+      </w:pPr>
+      <w:r>
+        <w:t xml:space="preserve">  "Malware Sample Fuzzy Hash": ("</w:t>
+      </w:r>
+      <w:proofErr w:type="spellStart"/>
+      <w:r>
+        <w:t>file_intel</w:t>
+      </w:r>
+      <w:proofErr w:type="spellEnd"/>
+      <w:r>
+        <w:t>", "</w:t>
+      </w:r>
+      <w:proofErr w:type="spellStart"/>
+      <w:r>
+        <w:t>file_hash</w:t>
+      </w:r>
+      <w:proofErr w:type="spellEnd"/>
+      <w:r>
+        <w:t>"),</w:t>
+      </w:r>
+    </w:p>
+    <w:p>
+      <w:pPr>
+        <w:pStyle w:val="code"/>
+        <w:spacing w:after="0"/>
+      </w:pPr>
+      <w:r>
+        <w:t xml:space="preserve">  "Malware SHA-1 Hash": ("</w:t>
+      </w:r>
+      <w:proofErr w:type="spellStart"/>
+      <w:r>
+        <w:t>file_intel</w:t>
+      </w:r>
+      <w:proofErr w:type="spellEnd"/>
+      <w:r>
+        <w:t>", "</w:t>
+      </w:r>
+      <w:proofErr w:type="spellStart"/>
+      <w:r>
+        <w:t>file_hash</w:t>
+      </w:r>
+      <w:proofErr w:type="spellEnd"/>
+      <w:r>
+        <w:t>"),</w:t>
+      </w:r>
+    </w:p>
+    <w:p>
+      <w:pPr>
+        <w:pStyle w:val="code"/>
+        <w:spacing w:after="0"/>
+      </w:pPr>
+      <w:r>
+        <w:t xml:space="preserve">  "Malware SHA-256 Hash": ("</w:t>
+      </w:r>
+      <w:proofErr w:type="spellStart"/>
+      <w:r>
+        <w:t>file_intel</w:t>
+      </w:r>
+      <w:proofErr w:type="spellEnd"/>
+      <w:r>
+        <w:t>", "</w:t>
+      </w:r>
+      <w:proofErr w:type="spellStart"/>
+      <w:r>
+        <w:t>file_hash</w:t>
+      </w:r>
+      <w:proofErr w:type="spellEnd"/>
+      <w:r>
+        <w:t>"),</w:t>
+      </w:r>
+    </w:p>
+    <w:p>
+      <w:pPr>
+        <w:pStyle w:val="code"/>
+        <w:spacing w:after="0"/>
+      </w:pPr>
+      <w:r>
+        <w:t xml:space="preserve">  "Mutex": None,</w:t>
+      </w:r>
+    </w:p>
+    <w:p>
+      <w:pPr>
+        <w:pStyle w:val="code"/>
+        <w:spacing w:after="0"/>
+      </w:pPr>
+      <w:r>
+        <w:t xml:space="preserve">  "Network CIDR Range": None,</w:t>
+      </w:r>
+    </w:p>
+    <w:p>
+      <w:pPr>
+        <w:pStyle w:val="code"/>
+        <w:spacing w:after="0"/>
+      </w:pPr>
+      <w:r>
+        <w:t xml:space="preserve">  "Other File": None,</w:t>
+      </w:r>
+    </w:p>
+    <w:p>
+      <w:pPr>
+        <w:pStyle w:val="code"/>
+        <w:spacing w:after="0"/>
+      </w:pPr>
+      <w:r>
+        <w:t xml:space="preserve">  "Password": None,</w:t>
+      </w:r>
+    </w:p>
+    <w:p>
+      <w:pPr>
+        <w:pStyle w:val="code"/>
+        <w:spacing w:after="0"/>
+      </w:pPr>
+      <w:r>
+        <w:t xml:space="preserve">  "Port": None,</w:t>
+      </w:r>
+    </w:p>
+    <w:p>
+      <w:pPr>
+        <w:pStyle w:val="code"/>
+        <w:spacing w:after="0"/>
+      </w:pPr>
+      <w:r>
+        <w:t xml:space="preserve">  "Process Name": ("</w:t>
+      </w:r>
+      <w:proofErr w:type="spellStart"/>
+      <w:r>
+        <w:t>process_intel</w:t>
+      </w:r>
+      <w:proofErr w:type="spellEnd"/>
+      <w:r>
+        <w:t>", "process"),</w:t>
+      </w:r>
+    </w:p>
+    <w:p>
+      <w:pPr>
+        <w:pStyle w:val="code"/>
+        <w:spacing w:after="0"/>
+      </w:pPr>
+      <w:r>
+        <w:t xml:space="preserve">  "Registry Key": ("</w:t>
+      </w:r>
+      <w:proofErr w:type="spellStart"/>
+      <w:r>
+        <w:t>registry_intel</w:t>
+      </w:r>
+      <w:proofErr w:type="spellEnd"/>
+      <w:r>
+        <w:t>", "</w:t>
+      </w:r>
+      <w:proofErr w:type="spellStart"/>
+      <w:r>
+        <w:t>registry_value_name</w:t>
+      </w:r>
+      <w:proofErr w:type="spellEnd"/>
+      <w:r>
+        <w:t>"),</w:t>
+      </w:r>
+    </w:p>
+    <w:p>
+      <w:pPr>
+        <w:pStyle w:val="code"/>
+        <w:spacing w:after="0"/>
+      </w:pPr>
+      <w:r>
+        <w:t xml:space="preserve">  "RFC 822 Email Message File": None,</w:t>
+      </w:r>
+    </w:p>
+    <w:p>
+      <w:pPr>
+        <w:pStyle w:val="code"/>
+        <w:spacing w:after="0"/>
+      </w:pPr>
+      <w:r>
+        <w:t xml:space="preserve">  "Service": ("</w:t>
+      </w:r>
+      <w:proofErr w:type="spellStart"/>
+      <w:r>
+        <w:t>service_intel</w:t>
+      </w:r>
+      <w:proofErr w:type="spellEnd"/>
+      <w:r>
+        <w:t>", "service"),</w:t>
+      </w:r>
+    </w:p>
+    <w:p>
+      <w:pPr>
+        <w:pStyle w:val="code"/>
+        <w:spacing w:after="0"/>
+      </w:pPr>
+      <w:r>
+        <w:t xml:space="preserve">  "String": None,</w:t>
+      </w:r>
+    </w:p>
+    <w:p>
+      <w:pPr>
+        <w:pStyle w:val="code"/>
+        <w:spacing w:after="0"/>
+      </w:pPr>
+      <w:r>
+        <w:t xml:space="preserve">  "System Name": ("</w:t>
+      </w:r>
+      <w:proofErr w:type="spellStart"/>
+      <w:r>
+        <w:t>service_intel</w:t>
+      </w:r>
+      <w:proofErr w:type="spellEnd"/>
+      <w:r>
+        <w:t>", "service"),</w:t>
+      </w:r>
+    </w:p>
+    <w:p>
+      <w:pPr>
+        <w:pStyle w:val="code"/>
+        <w:spacing w:after="0"/>
+      </w:pPr>
+      <w:r>
+        <w:t xml:space="preserve">  "URI Path": None,</w:t>
+      </w:r>
+    </w:p>
+    <w:p>
+      <w:pPr>
+        <w:pStyle w:val="code"/>
+        <w:spacing w:after="0"/>
+      </w:pPr>
+      <w:r>
+        <w:t xml:space="preserve">  "URL": ("</w:t>
+      </w:r>
+      <w:proofErr w:type="spellStart"/>
+      <w:r>
+        <w:t>http_intel</w:t>
+      </w:r>
+      <w:proofErr w:type="spellEnd"/>
+      <w:r>
+        <w:t>", "</w:t>
+      </w:r>
+      <w:proofErr w:type="spellStart"/>
+      <w:r>
+        <w:t>url</w:t>
+      </w:r>
+      <w:proofErr w:type="spellEnd"/>
+      <w:r>
+        <w:t>"),</w:t>
+      </w:r>
+    </w:p>
+    <w:p>
+      <w:pPr>
+        <w:pStyle w:val="code"/>
+        <w:spacing w:after="0"/>
+      </w:pPr>
+      <w:r>
+        <w:t xml:space="preserve">  "URL </w:t>
+      </w:r>
+      <w:proofErr w:type="spellStart"/>
+      <w:r>
+        <w:t>Referer</w:t>
+      </w:r>
+      <w:proofErr w:type="spellEnd"/>
+      <w:r>
+        <w:t>": ("</w:t>
+      </w:r>
+      <w:proofErr w:type="spellStart"/>
+      <w:r>
+        <w:t>http_intel</w:t>
+      </w:r>
+      <w:proofErr w:type="spellEnd"/>
+      <w:r>
+        <w:t>", "</w:t>
+      </w:r>
+      <w:proofErr w:type="spellStart"/>
+      <w:r>
+        <w:t>http_referrer</w:t>
+      </w:r>
+      <w:proofErr w:type="spellEnd"/>
+      <w:r>
+        <w:t>"),</w:t>
+      </w:r>
+    </w:p>
+    <w:p>
+      <w:pPr>
+        <w:pStyle w:val="code"/>
+        <w:spacing w:after="0"/>
+      </w:pPr>
+      <w:r>
+        <w:t xml:space="preserve">  "User Account": None,</w:t>
+      </w:r>
+    </w:p>
+    <w:p>
+      <w:pPr>
+        <w:pStyle w:val="code"/>
+        <w:spacing w:after="0"/>
+      </w:pPr>
+      <w:r>
+        <w:t xml:space="preserve">  "User Agent": ("</w:t>
+      </w:r>
+      <w:proofErr w:type="spellStart"/>
+      <w:r>
+        <w:t>http_intel</w:t>
+      </w:r>
+      <w:proofErr w:type="spellEnd"/>
+      <w:r>
+        <w:t>", "</w:t>
+      </w:r>
+      <w:proofErr w:type="spellStart"/>
+      <w:r>
+        <w:t>http_user_agent</w:t>
+      </w:r>
+      <w:proofErr w:type="spellEnd"/>
+      <w:r>
+        <w:t>")</w:t>
+      </w:r>
+    </w:p>
+    <w:p>
+      <w:pPr>
+        <w:pStyle w:val="code"/>
+        <w:spacing w:after="0"/>
+      </w:pPr>
+      <w:r>
+        <w:t>}</w:t>
+      </w:r>
+    </w:p>
+    <w:p>
+      <w:pPr>
+        <w:pStyle w:val="code"/>
+        <w:spacing w:after="0"/>
+      </w:pPr>
+    </w:p>
+    <w:p>
+      <w:pPr>
+        <w:pStyle w:val="code"/>
+        <w:spacing w:after="0"/>
+      </w:pPr>
+      <w:r>
+        <w:lastRenderedPageBreak/>
+        <w:t xml:space="preserve">if </w:t>
+      </w:r>
+      <w:proofErr w:type="spellStart"/>
+      <w:proofErr w:type="gramStart"/>
+      <w:r>
+        <w:t>artifact.type</w:t>
+      </w:r>
+      <w:proofErr w:type="spellEnd"/>
+      <w:proofErr w:type="gramEnd"/>
+      <w:r>
+        <w:t xml:space="preserve"> in </w:t>
+      </w:r>
+      <w:proofErr w:type="spellStart"/>
+      <w:r>
+        <w:t>lookup_map</w:t>
+      </w:r>
+      <w:proofErr w:type="spellEnd"/>
+      <w:r>
+        <w:t xml:space="preserve"> and </w:t>
+      </w:r>
+      <w:proofErr w:type="spellStart"/>
+      <w:r>
+        <w:t>lookup_map</w:t>
+      </w:r>
+      <w:proofErr w:type="spellEnd"/>
+      <w:r>
+        <w:t>[</w:t>
+      </w:r>
+      <w:proofErr w:type="spellStart"/>
+      <w:r>
+        <w:t>artifact.type</w:t>
+      </w:r>
+      <w:proofErr w:type="spellEnd"/>
+      <w:r>
+        <w:t>]:</w:t>
+      </w:r>
+    </w:p>
+    <w:p>
+      <w:pPr>
+        <w:pStyle w:val="code"/>
+        <w:spacing w:after="0"/>
+      </w:pPr>
+      <w:r>
+        <w:t xml:space="preserve">  </w:t>
+      </w:r>
+      <w:proofErr w:type="spellStart"/>
+      <w:r>
+        <w:t>threat_type</w:t>
+      </w:r>
+      <w:proofErr w:type="spellEnd"/>
+      <w:r>
+        <w:t xml:space="preserve">, </w:t>
+      </w:r>
+      <w:proofErr w:type="spellStart"/>
+      <w:r>
+        <w:t>threat_field_name</w:t>
+      </w:r>
+      <w:proofErr w:type="spellEnd"/>
+      <w:r>
+        <w:t xml:space="preserve"> = </w:t>
+      </w:r>
+      <w:proofErr w:type="spellStart"/>
+      <w:r>
+        <w:t>lookup_map</w:t>
+      </w:r>
+      <w:proofErr w:type="spellEnd"/>
+      <w:r>
+        <w:t>[</w:t>
+      </w:r>
+      <w:proofErr w:type="spellStart"/>
+      <w:proofErr w:type="gramStart"/>
+      <w:r>
+        <w:t>artifact.type</w:t>
+      </w:r>
+      <w:proofErr w:type="spellEnd"/>
+      <w:proofErr w:type="gramEnd"/>
+      <w:r>
+        <w:t>]</w:t>
+      </w:r>
+    </w:p>
+    <w:p>
+      <w:pPr>
+        <w:pStyle w:val="code"/>
+        <w:spacing w:after="0"/>
+      </w:pPr>
+      <w:r>
+        <w:t xml:space="preserve">  </w:t>
+      </w:r>
+      <w:proofErr w:type="spellStart"/>
+      <w:proofErr w:type="gramStart"/>
+      <w:r>
+        <w:t>inputs.splunk</w:t>
+      </w:r>
+      <w:proofErr w:type="gramEnd"/>
+      <w:r>
+        <w:t>_threat_intel_type</w:t>
+      </w:r>
+      <w:proofErr w:type="spellEnd"/>
+      <w:r>
+        <w:t xml:space="preserve"> = </w:t>
+      </w:r>
+      <w:proofErr w:type="spellStart"/>
+      <w:r>
+        <w:t>threat_type</w:t>
+      </w:r>
+      <w:proofErr w:type="spellEnd"/>
+    </w:p>
+    <w:p>
+      <w:pPr>
+        <w:pStyle w:val="code"/>
+        <w:spacing w:after="0"/>
+      </w:pPr>
+      <w:r>
+        <w:t xml:space="preserve">  </w:t>
+      </w:r>
+      <w:proofErr w:type="gramStart"/>
+      <w:r>
+        <w:t>inputs.splunk</w:t>
+      </w:r>
+      <w:proofErr w:type="gramEnd"/>
+      <w:r>
+        <w:t xml:space="preserve">_query_param1 = </w:t>
+      </w:r>
+      <w:proofErr w:type="spellStart"/>
+      <w:r>
+        <w:t>threat_field_name</w:t>
+      </w:r>
+      <w:proofErr w:type="spellEnd"/>
+    </w:p>
+    <w:p>
+      <w:pPr>
+        <w:pStyle w:val="code"/>
+        <w:spacing w:after="0"/>
+      </w:pPr>
+      <w:r>
+        <w:t xml:space="preserve">  </w:t>
+      </w:r>
+      <w:proofErr w:type="gramStart"/>
+      <w:r>
+        <w:t>inputs.splunk</w:t>
+      </w:r>
+      <w:proofErr w:type="gramEnd"/>
+      <w:r>
+        <w:t xml:space="preserve">_query_param2 = </w:t>
+      </w:r>
+      <w:proofErr w:type="spellStart"/>
+      <w:r>
+        <w:t>artifact.value</w:t>
+      </w:r>
+      <w:proofErr w:type="spellEnd"/>
+    </w:p>
+    <w:p>
+      <w:pPr>
+        <w:pStyle w:val="code"/>
+        <w:spacing w:after="0"/>
+      </w:pPr>
+      <w:r>
+        <w:t>else:</w:t>
+      </w:r>
+    </w:p>
+    <w:p>
+      <w:pPr>
+        <w:pStyle w:val="code"/>
+        <w:spacing w:after="0"/>
+      </w:pPr>
+      <w:r>
+        <w:t xml:space="preserve">  </w:t>
+      </w:r>
+      <w:proofErr w:type="spellStart"/>
+      <w:proofErr w:type="gramStart"/>
+      <w:r>
+        <w:t>helper.fail</w:t>
+      </w:r>
+      <w:proofErr w:type="spellEnd"/>
+      <w:proofErr w:type="gramEnd"/>
+      <w:r>
+        <w:t>("Artifact type not supported: {}".format(</w:t>
+      </w:r>
+      <w:proofErr w:type="spellStart"/>
+      <w:r>
+        <w:t>artifact.type</w:t>
+      </w:r>
+      <w:proofErr w:type="spellEnd"/>
+      <w:r>
+        <w:t>))</w:t>
+      </w:r>
+    </w:p>
+    <w:p>
+      <w:pPr>
+        <w:spacing w:after="221" w:line="263" w:lineRule="auto"/>
+        <w:ind w:left="3287" w:hanging="3287"/>
+        <w:jc w:val="center"/>
+      </w:pPr>
       <w:r>
         <w:rPr>
           <w:rFonts w:ascii="Cambria" w:eastAsia="Cambria" w:hAnsi="Cambria" w:cs="Cambria"/>
@@ -2043,41 +3137,108 @@
           <w:color w:val="1F497D"/>
           <w:sz w:val="18"/>
         </w:rPr>
+        <w:t>Figure 3: Pre-Process Script</w:t>
+      </w:r>
+    </w:p>
+    <w:p>
+      <w:pPr>
+        <w:ind w:left="-5" w:right="66"/>
+      </w:pPr>
+      <w:r>
+        <w:t xml:space="preserve">A </w:t>
+      </w:r>
+      <w:r>
+        <w:t>rule “</w:t>
+      </w:r>
+      <w:r>
+        <w:t>Search Splunk ES for an artifact</w:t>
+      </w:r>
+      <w:r>
+        <w:t>” is also included</w:t>
+      </w:r>
+      <w:r>
+        <w:t xml:space="preserve"> to call</w:t>
+      </w:r>
+      <w:r>
+        <w:t xml:space="preserve"> the provided workflow. </w:t>
+      </w:r>
+    </w:p>
+    <w:p>
+      <w:pPr>
+        <w:spacing w:line="259" w:lineRule="auto"/>
+        <w:ind w:right="8"/>
+        <w:jc w:val="right"/>
+      </w:pPr>
+      <w:r>
         <w:t xml:space="preserve"> </w:t>
       </w:r>
     </w:p>
     <w:p>
       <w:pPr>
+        <w:spacing w:after="55"/>
         <w:ind w:left="-5" w:right="66"/>
       </w:pPr>
       <w:r>
-        <w:t xml:space="preserve">In the Pre-Process Script, the %param3% is set to the value of the artifact associated with this workflow as shown in Figure 3. </w:t>
-      </w:r>
-    </w:p>
-    <w:p>
-      <w:pPr>
-        <w:spacing w:after="221" w:line="263" w:lineRule="auto"/>
-        <w:ind w:left="3287" w:right="0" w:hanging="3287"/>
-      </w:pPr>
-      <w:r>
-        <w:rPr>
+        <w:t xml:space="preserve">With these components in place, if an IP Address artifact is added, users can click the Actions button, and the above rule appears as shown in Figure </w:t>
+      </w:r>
+      <w:r>
+        <w:t>4</w:t>
+      </w:r>
+      <w:r>
+        <w:t>. By clicking the menu item, this search function is activated. The search result from Splunk is used to update the custom data table called “</w:t>
+      </w:r>
+      <w:proofErr w:type="spellStart"/>
+      <w:r>
+        <w:t>splunk_</w:t>
+      </w:r>
+      <w:r>
+        <w:t>results</w:t>
+      </w:r>
+      <w:proofErr w:type="spellEnd"/>
+      <w:r>
+        <w:t xml:space="preserve">” shown in Figure </w:t>
+      </w:r>
+      <w:r>
+        <w:t>5</w:t>
+      </w:r>
+      <w:r>
+        <w:t xml:space="preserve">. The definition of this data table is also included in the package. </w:t>
+      </w:r>
+    </w:p>
+    <w:p>
+      <w:pPr>
+        <w:spacing w:line="259" w:lineRule="auto"/>
+        <w:ind w:right="11"/>
+        <w:jc w:val="right"/>
+      </w:pPr>
+      <w:r>
+        <w:rPr>
+          <w:rFonts w:ascii="Cambria" w:eastAsia="Cambria" w:hAnsi="Cambria" w:cs="Cambria"/>
           <w:noProof/>
         </w:rPr>
         <w:drawing>
           <wp:inline distT="0" distB="0" distL="0" distR="0">
-            <wp:extent cx="5486400" cy="839470"/>
-            <wp:effectExtent l="25400" t="25400" r="88900" b="87630"/>
-            <wp:docPr id="1266" name="Picture 1266" descr="/Users/yongjian.feng@ibm.com/Desktop/Screen Shot 2018-04-12 at 1.24.21 PM.png"/>
-            <wp:cNvGraphicFramePr/>
+            <wp:extent cx="5532120" cy="932815"/>
+            <wp:effectExtent l="0" t="0" r="5080" b="0"/>
+            <wp:docPr id="2" name="Picture 2" descr="A screenshot of a cell phone&#10;&#10;Description automatically generated"/>
+            <wp:cNvGraphicFramePr>
+              <a:graphicFrameLocks xmlns:a="http://schemas.openxmlformats.org/drawingml/2006/main" noChangeAspect="1"/>
+            </wp:cNvGraphicFramePr>
             <a:graphic xmlns:a="http://schemas.openxmlformats.org/drawingml/2006/main">
               <a:graphicData uri="http://schemas.openxmlformats.org/drawingml/2006/picture">
                 <pic:pic xmlns:pic="http://schemas.openxmlformats.org/drawingml/2006/picture">
                   <pic:nvPicPr>
-                    <pic:cNvPr id="1266" name="Picture 1266"/>
+                    <pic:cNvPr id="2" name="Picture 2" descr="A screenshot of a cell phone&#10;&#10;Description automatically generated"/>
                     <pic:cNvPicPr/>
                   </pic:nvPicPr>
                   <pic:blipFill>
-                    <a:blip r:embed="rId11"/>
+                    <a:blip r:embed="rId11" cstate="print">
+                      <a:extLst>
+                        <a:ext uri="{28A0092B-C50C-407E-A947-70E740481C1C}">
+                          <a14:useLocalDpi xmlns:a14="http://schemas.microsoft.com/office/drawing/2010/main" val="0"/>
+                        </a:ext>
+                      </a:extLst>
+                    </a:blip>
                     <a:stretch>
                       <a:fillRect/>
                     </a:stretch>
@@ -2085,18 +3246,11 @@
                   <pic:spPr>
                     <a:xfrm>
                       <a:off x="0" y="0"/>
-                      <a:ext cx="5486400" cy="839470"/>
+                      <a:ext cx="5532120" cy="932815"/>
                     </a:xfrm>
                     <a:prstGeom prst="rect">
                       <a:avLst/>
                     </a:prstGeom>
-                    <a:effectLst>
-                      <a:outerShdw blurRad="50800" dist="38100" dir="2700000" algn="tl" rotWithShape="0">
-                        <a:prstClr val="black">
-                          <a:alpha val="40000"/>
-                        </a:prstClr>
-                      </a:outerShdw>
-                    </a:effectLst>
                   </pic:spPr>
                 </pic:pic>
               </a:graphicData>
@@ -2105,8 +3259,18 @@
         </w:drawing>
       </w:r>
       <w:r>
+        <w:rPr>
+          <w:rFonts w:ascii="Cambria" w:eastAsia="Cambria" w:hAnsi="Cambria" w:cs="Cambria"/>
+        </w:rPr>
         <w:t xml:space="preserve"> </w:t>
       </w:r>
+    </w:p>
+    <w:p>
+      <w:pPr>
+        <w:spacing w:after="30" w:line="259" w:lineRule="auto"/>
+        <w:ind w:right="66"/>
+        <w:jc w:val="center"/>
+      </w:pPr>
       <w:r>
         <w:rPr>
           <w:rFonts w:ascii="Cambria" w:eastAsia="Cambria" w:hAnsi="Cambria" w:cs="Cambria"/>
@@ -2114,50 +3278,62 @@
           <w:color w:val="1F497D"/>
           <w:sz w:val="18"/>
         </w:rPr>
-        <w:t xml:space="preserve">Figure 3: Pre-Process Script </w:t>
-      </w:r>
-    </w:p>
-    <w:p>
-      <w:pPr>
-        <w:ind w:left="-5" w:right="66"/>
-      </w:pPr>
-      <w:r>
-        <w:t xml:space="preserve">A Menu Item rule called “Search Splunk ES </w:t>
-      </w:r>
-      <w:proofErr w:type="spellStart"/>
-      <w:r>
-        <w:t>ip_intel</w:t>
-      </w:r>
-      <w:proofErr w:type="spellEnd"/>
-      <w:r>
-        <w:t xml:space="preserve">” is also included. This rule calls the provided workflow. </w:t>
-      </w:r>
-    </w:p>
-    <w:p>
-      <w:pPr>
-        <w:spacing w:after="0" w:line="259" w:lineRule="auto"/>
-        <w:ind w:left="0" w:right="8" w:firstLine="0"/>
+        <w:t xml:space="preserve">Figure </w:t>
+      </w:r>
+      <w:r>
+        <w:rPr>
+          <w:rFonts w:ascii="Cambria" w:eastAsia="Cambria" w:hAnsi="Cambria" w:cs="Cambria"/>
+          <w:i/>
+          <w:color w:val="1F497D"/>
+          <w:sz w:val="18"/>
+        </w:rPr>
+        <w:t>4</w:t>
+      </w:r>
+      <w:r>
+        <w:rPr>
+          <w:rFonts w:ascii="Cambria" w:eastAsia="Cambria" w:hAnsi="Cambria" w:cs="Cambria"/>
+          <w:i/>
+          <w:color w:val="1F497D"/>
+          <w:sz w:val="18"/>
+        </w:rPr>
+        <w:t xml:space="preserve">: Menu item </w:t>
+      </w:r>
+    </w:p>
+    <w:p>
+      <w:pPr>
+        <w:spacing w:line="259" w:lineRule="auto"/>
         <w:jc w:val="right"/>
       </w:pPr>
       <w:r>
         <w:rPr>
+          <w:rFonts w:ascii="Calibri" w:eastAsia="Calibri" w:hAnsi="Calibri" w:cs="Calibri"/>
+          <w:b/>
           <w:noProof/>
+          <w:sz w:val="28"/>
         </w:rPr>
         <w:drawing>
           <wp:inline distT="0" distB="0" distL="0" distR="0">
-            <wp:extent cx="5486400" cy="240030"/>
-            <wp:effectExtent l="25400" t="25400" r="88900" b="90170"/>
-            <wp:docPr id="1268" name="Picture 1268" descr="/Users/yongjian.feng@ibm.com/Desktop/Screen Shot 2018-04-12 at 1.26.33 PM.png"/>
-            <wp:cNvGraphicFramePr/>
+            <wp:extent cx="5532120" cy="1523365"/>
+            <wp:effectExtent l="0" t="0" r="5080" b="635"/>
+            <wp:docPr id="3" name="Picture 3" descr="A screenshot of a social media post&#10;&#10;Description automatically generated"/>
+            <wp:cNvGraphicFramePr>
+              <a:graphicFrameLocks xmlns:a="http://schemas.openxmlformats.org/drawingml/2006/main" noChangeAspect="1"/>
+            </wp:cNvGraphicFramePr>
             <a:graphic xmlns:a="http://schemas.openxmlformats.org/drawingml/2006/main">
               <a:graphicData uri="http://schemas.openxmlformats.org/drawingml/2006/picture">
                 <pic:pic xmlns:pic="http://schemas.openxmlformats.org/drawingml/2006/picture">
                   <pic:nvPicPr>
-                    <pic:cNvPr id="1268" name="Picture 1268"/>
+                    <pic:cNvPr id="3" name="Picture 3" descr="A screenshot of a social media post&#10;&#10;Description automatically generated"/>
                     <pic:cNvPicPr/>
                   </pic:nvPicPr>
                   <pic:blipFill>
-                    <a:blip r:embed="rId12"/>
+                    <a:blip r:embed="rId12" cstate="print">
+                      <a:extLst>
+                        <a:ext uri="{28A0092B-C50C-407E-A947-70E740481C1C}">
+                          <a14:useLocalDpi xmlns:a14="http://schemas.microsoft.com/office/drawing/2010/main" val="0"/>
+                        </a:ext>
+                      </a:extLst>
+                    </a:blip>
                     <a:stretch>
                       <a:fillRect/>
                     </a:stretch>
@@ -2165,18 +3341,11 @@
                   <pic:spPr>
                     <a:xfrm>
                       <a:off x="0" y="0"/>
-                      <a:ext cx="5486400" cy="240030"/>
+                      <a:ext cx="5532120" cy="1523365"/>
                     </a:xfrm>
                     <a:prstGeom prst="rect">
                       <a:avLst/>
                     </a:prstGeom>
-                    <a:effectLst>
-                      <a:outerShdw blurRad="50800" dist="38100" dir="2700000" algn="tl" rotWithShape="0">
-                        <a:prstClr val="black">
-                          <a:alpha val="40000"/>
-                        </a:prstClr>
-                      </a:outerShdw>
-                    </a:effectLst>
                   </pic:spPr>
                 </pic:pic>
               </a:graphicData>
@@ -2185,13 +3354,18 @@
         </w:drawing>
       </w:r>
       <w:r>
+        <w:rPr>
+          <w:rFonts w:ascii="Calibri" w:eastAsia="Calibri" w:hAnsi="Calibri" w:cs="Calibri"/>
+          <w:b/>
+          <w:sz w:val="28"/>
+        </w:rPr>
         <w:t xml:space="preserve"> </w:t>
       </w:r>
     </w:p>
     <w:p>
       <w:pPr>
-        <w:spacing w:after="30" w:line="259" w:lineRule="auto"/>
-        <w:ind w:right="65"/>
+        <w:spacing w:after="320" w:line="259" w:lineRule="auto"/>
+        <w:ind w:right="68"/>
         <w:jc w:val="center"/>
       </w:pPr>
       <w:r>
@@ -2201,92 +3375,8 @@
           <w:color w:val="1F497D"/>
           <w:sz w:val="18"/>
         </w:rPr>
-        <w:t xml:space="preserve">Figure 4: Rule </w:t>
-      </w:r>
-    </w:p>
-    <w:p>
-      <w:pPr>
-        <w:spacing w:after="55"/>
-        <w:ind w:left="-5" w:right="66"/>
-      </w:pPr>
-      <w:r>
-        <w:t>With these components in place, if an IP Address artifact is added, users can click the Actions button, and the above rule appears as shown in Figure 5. By clicking the menu item, this search function is activated. The search result from Splunk is used to update the custom data table called “</w:t>
-      </w:r>
-      <w:proofErr w:type="spellStart"/>
-      <w:r>
-        <w:t>splunk_ip_intel</w:t>
-      </w:r>
-      <w:proofErr w:type="spellEnd"/>
-      <w:r>
-        <w:t xml:space="preserve">” shown in Figure 6. The definition of this data table is also included in the package. </w:t>
-      </w:r>
-    </w:p>
-    <w:p>
-      <w:pPr>
-        <w:spacing w:after="0" w:line="259" w:lineRule="auto"/>
-        <w:ind w:left="0" w:right="11" w:firstLine="0"/>
-        <w:jc w:val="right"/>
-      </w:pPr>
-      <w:r>
-        <w:rPr>
-          <w:noProof/>
-        </w:rPr>
-        <w:lastRenderedPageBreak/>
-        <w:drawing>
-          <wp:inline distT="0" distB="0" distL="0" distR="0">
-            <wp:extent cx="5478145" cy="4072255"/>
-            <wp:effectExtent l="25400" t="25400" r="84455" b="93345"/>
-            <wp:docPr id="1321" name="Picture 1321" descr="../figure5.png"/>
-            <wp:cNvGraphicFramePr/>
-            <a:graphic xmlns:a="http://schemas.openxmlformats.org/drawingml/2006/main">
-              <a:graphicData uri="http://schemas.openxmlformats.org/drawingml/2006/picture">
-                <pic:pic xmlns:pic="http://schemas.openxmlformats.org/drawingml/2006/picture">
-                  <pic:nvPicPr>
-                    <pic:cNvPr id="1321" name="Picture 1321"/>
-                    <pic:cNvPicPr/>
-                  </pic:nvPicPr>
-                  <pic:blipFill>
-                    <a:blip r:embed="rId13"/>
-                    <a:stretch>
-                      <a:fillRect/>
-                    </a:stretch>
-                  </pic:blipFill>
-                  <pic:spPr>
-                    <a:xfrm>
-                      <a:off x="0" y="0"/>
-                      <a:ext cx="5478145" cy="4072255"/>
-                    </a:xfrm>
-                    <a:prstGeom prst="rect">
-                      <a:avLst/>
-                    </a:prstGeom>
-                    <a:effectLst>
-                      <a:outerShdw blurRad="50800" dist="38100" dir="2700000" algn="tl" rotWithShape="0">
-                        <a:prstClr val="black">
-                          <a:alpha val="40000"/>
-                        </a:prstClr>
-                      </a:outerShdw>
-                    </a:effectLst>
-                  </pic:spPr>
-                </pic:pic>
-              </a:graphicData>
-            </a:graphic>
-          </wp:inline>
-        </w:drawing>
-      </w:r>
-      <w:r>
-        <w:rPr>
-          <w:rFonts w:ascii="Cambria" w:eastAsia="Cambria" w:hAnsi="Cambria" w:cs="Cambria"/>
-          <w:sz w:val="24"/>
-        </w:rPr>
-        <w:t xml:space="preserve"> </w:t>
-      </w:r>
-    </w:p>
-    <w:p>
-      <w:pPr>
-        <w:spacing w:after="30" w:line="259" w:lineRule="auto"/>
-        <w:ind w:right="66"/>
-        <w:jc w:val="center"/>
-      </w:pPr>
+        <w:t xml:space="preserve">Figure </w:t>
+      </w:r>
       <w:r>
         <w:rPr>
           <w:rFonts w:ascii="Cambria" w:eastAsia="Cambria" w:hAnsi="Cambria" w:cs="Cambria"/>
@@ -2294,75 +3384,8 @@
           <w:color w:val="1F497D"/>
           <w:sz w:val="18"/>
         </w:rPr>
-        <w:t xml:space="preserve">Figure 5: Menu item </w:t>
-      </w:r>
-    </w:p>
-    <w:p>
-      <w:pPr>
-        <w:spacing w:after="0" w:line="259" w:lineRule="auto"/>
-        <w:ind w:left="0" w:right="0" w:firstLine="0"/>
-        <w:jc w:val="right"/>
-      </w:pPr>
-      <w:r>
-        <w:rPr>
-          <w:noProof/>
-        </w:rPr>
-        <w:drawing>
-          <wp:inline distT="0" distB="0" distL="0" distR="0">
-            <wp:extent cx="5478145" cy="3251200"/>
-            <wp:effectExtent l="25400" t="25400" r="84455" b="88900"/>
-            <wp:docPr id="1348" name="Picture 1348" descr="figure5a.png"/>
-            <wp:cNvGraphicFramePr/>
-            <a:graphic xmlns:a="http://schemas.openxmlformats.org/drawingml/2006/main">
-              <a:graphicData uri="http://schemas.openxmlformats.org/drawingml/2006/picture">
-                <pic:pic xmlns:pic="http://schemas.openxmlformats.org/drawingml/2006/picture">
-                  <pic:nvPicPr>
-                    <pic:cNvPr id="1348" name="Picture 1348"/>
-                    <pic:cNvPicPr/>
-                  </pic:nvPicPr>
-                  <pic:blipFill>
-                    <a:blip r:embed="rId14"/>
-                    <a:stretch>
-                      <a:fillRect/>
-                    </a:stretch>
-                  </pic:blipFill>
-                  <pic:spPr>
-                    <a:xfrm>
-                      <a:off x="0" y="0"/>
-                      <a:ext cx="5478145" cy="3251200"/>
-                    </a:xfrm>
-                    <a:prstGeom prst="rect">
-                      <a:avLst/>
-                    </a:prstGeom>
-                    <a:effectLst>
-                      <a:outerShdw blurRad="50800" dist="38100" dir="2700000" algn="tl" rotWithShape="0">
-                        <a:prstClr val="black">
-                          <a:alpha val="40000"/>
-                        </a:prstClr>
-                      </a:outerShdw>
-                    </a:effectLst>
-                  </pic:spPr>
-                </pic:pic>
-              </a:graphicData>
-            </a:graphic>
-          </wp:inline>
-        </w:drawing>
-      </w:r>
-      <w:r>
-        <w:rPr>
-          <w:rFonts w:ascii="Calibri" w:eastAsia="Calibri" w:hAnsi="Calibri" w:cs="Calibri"/>
-          <w:b/>
-          <w:sz w:val="28"/>
-        </w:rPr>
-        <w:t xml:space="preserve"> </w:t>
-      </w:r>
-    </w:p>
-    <w:p>
-      <w:pPr>
-        <w:spacing w:after="320" w:line="259" w:lineRule="auto"/>
-        <w:ind w:right="68"/>
-        <w:jc w:val="center"/>
-      </w:pPr>
+        <w:t>5</w:t>
+      </w:r>
       <w:r>
         <w:rPr>
           <w:rFonts w:ascii="Cambria" w:eastAsia="Cambria" w:hAnsi="Cambria" w:cs="Cambria"/>
@@ -2370,7 +3393,7 @@
           <w:color w:val="1F497D"/>
           <w:sz w:val="18"/>
         </w:rPr>
-        <w:t xml:space="preserve">Figure 6: Data table </w:t>
+        <w:t xml:space="preserve">: Data table </w:t>
       </w:r>
     </w:p>
     <w:p>
@@ -2379,28 +3402,28 @@
         <w:ind w:left="-5"/>
       </w:pPr>
       <w:r>
+        <w:t xml:space="preserve">Splunk Add Intelligence Item </w:t>
+      </w:r>
+    </w:p>
+    <w:p>
+      <w:pPr>
+        <w:ind w:left="-5" w:right="66"/>
+      </w:pPr>
+      <w:r>
+        <w:t xml:space="preserve">This function adds a new threat intelligence item to a given collection.  </w:t>
+      </w:r>
+    </w:p>
+    <w:p>
+      <w:pPr>
+        <w:spacing w:line="259" w:lineRule="auto"/>
+        <w:ind w:right="37"/>
+        <w:jc w:val="right"/>
+      </w:pPr>
+      <w:r>
+        <w:rPr>
+          <w:noProof/>
+        </w:rPr>
         <w:lastRenderedPageBreak/>
-        <w:t xml:space="preserve">Splunk Add Intelligence Item </w:t>
-      </w:r>
-    </w:p>
-    <w:p>
-      <w:pPr>
-        <w:ind w:left="-5" w:right="66"/>
-      </w:pPr>
-      <w:r>
-        <w:t xml:space="preserve">This function adds a new threat intelligence item to a given collection.  </w:t>
-      </w:r>
-    </w:p>
-    <w:p>
-      <w:pPr>
-        <w:spacing w:after="0" w:line="259" w:lineRule="auto"/>
-        <w:ind w:left="0" w:right="37" w:firstLine="0"/>
-        <w:jc w:val="right"/>
-      </w:pPr>
-      <w:r>
-        <w:rPr>
-          <w:noProof/>
-        </w:rPr>
         <w:drawing>
           <wp:inline distT="0" distB="0" distL="0" distR="0">
             <wp:extent cx="5469256" cy="3979545"/>
@@ -2415,7 +3438,7 @@
                     <pic:cNvPicPr/>
                   </pic:nvPicPr>
                   <pic:blipFill>
-                    <a:blip r:embed="rId15"/>
+                    <a:blip r:embed="rId13"/>
                     <a:stretch>
                       <a:fillRect/>
                     </a:stretch>
@@ -2459,7 +3482,25 @@
           <w:color w:val="1F497D"/>
           <w:sz w:val="18"/>
         </w:rPr>
-        <w:t xml:space="preserve">Figure 7: Splunk Add Intelligence Item </w:t>
+        <w:t xml:space="preserve">Figure </w:t>
+      </w:r>
+      <w:r>
+        <w:rPr>
+          <w:rFonts w:ascii="Cambria" w:eastAsia="Cambria" w:hAnsi="Cambria" w:cs="Cambria"/>
+          <w:i/>
+          <w:color w:val="1F497D"/>
+          <w:sz w:val="18"/>
+        </w:rPr>
+        <w:t>6</w:t>
+      </w:r>
+      <w:r>
+        <w:rPr>
+          <w:rFonts w:ascii="Cambria" w:eastAsia="Cambria" w:hAnsi="Cambria" w:cs="Cambria"/>
+          <w:i/>
+          <w:color w:val="1F497D"/>
+          <w:sz w:val="18"/>
+        </w:rPr>
+        <w:t xml:space="preserve">: Splunk Add Intelligence Item </w:t>
       </w:r>
     </w:p>
     <w:p>
@@ -2507,7 +3548,13 @@
       </w:r>
       <w:proofErr w:type="spellEnd"/>
       <w:r>
-        <w:t>. In the Pre-Process Script, splunk_query_param2 is the value of the associated artifact. This creates a python dictionary: {“</w:t>
+        <w:t xml:space="preserve">. In the Pre-Process Script, splunk_query_param2 is the value of the associated artifact. </w:t>
+      </w:r>
+      <w:r>
+        <w:t xml:space="preserve">For an IP address artifact, </w:t>
+      </w:r>
+      <w:r>
+        <w:t>a python dictionary: {“</w:t>
       </w:r>
       <w:proofErr w:type="spellStart"/>
       <w:r>
@@ -2539,7 +3586,25 @@
         <w:ind w:left="-5" w:right="66"/>
       </w:pPr>
       <w:r>
-        <w:t xml:space="preserve">An example rule, “Add IP to Splunk ES </w:t>
+        <w:t xml:space="preserve">An example rule, “Add </w:t>
+      </w:r>
+      <w:r>
+        <w:t>artifact</w:t>
+      </w:r>
+      <w:r>
+        <w:t xml:space="preserve"> </w:t>
+      </w:r>
+      <w:r>
+        <w:t xml:space="preserve">to Splunk ES”, calls this example workflow. As a result, a user can click on this menu item to add an artifact to the </w:t>
+      </w:r>
+      <w:r>
+        <w:t>appropriate</w:t>
+      </w:r>
+      <w:r>
+        <w:t xml:space="preserve"> collection of Splunk ES</w:t>
+      </w:r>
+      <w:r>
+        <w:t xml:space="preserve">, such as </w:t>
       </w:r>
       <w:proofErr w:type="spellStart"/>
       <w:r>
@@ -2547,43 +3612,42 @@
       </w:r>
       <w:proofErr w:type="spellEnd"/>
       <w:r>
-        <w:t xml:space="preserve">”, calls this example workflow. As a result, a user can click on this menu item to add an IP Address artifact to the </w:t>
-      </w:r>
-      <w:proofErr w:type="spellStart"/>
-      <w:r>
-        <w:t>ip_intel</w:t>
-      </w:r>
-      <w:proofErr w:type="spellEnd"/>
-      <w:r>
-        <w:t xml:space="preserve"> collection of Splunk ES. </w:t>
-      </w:r>
-    </w:p>
-    <w:p>
-      <w:pPr>
-        <w:spacing w:after="0" w:line="259" w:lineRule="auto"/>
-        <w:ind w:left="0" w:right="8" w:firstLine="0"/>
+        <w:t xml:space="preserve">. </w:t>
+      </w:r>
+    </w:p>
+    <w:p>
+      <w:pPr>
+        <w:spacing w:line="259" w:lineRule="auto"/>
+        <w:ind w:right="8"/>
         <w:jc w:val="right"/>
       </w:pPr>
       <w:r>
         <w:rPr>
           <w:noProof/>
         </w:rPr>
-        <w:lastRenderedPageBreak/>
         <w:drawing>
           <wp:inline distT="0" distB="0" distL="0" distR="0">
-            <wp:extent cx="5478145" cy="4072255"/>
-            <wp:effectExtent l="25400" t="25400" r="84455" b="93345"/>
-            <wp:docPr id="1410" name="Picture 1410" descr="../figure7.png"/>
-            <wp:cNvGraphicFramePr/>
+            <wp:extent cx="5532120" cy="932815"/>
+            <wp:effectExtent l="0" t="0" r="5080" b="0"/>
+            <wp:docPr id="4" name="Picture 4"/>
+            <wp:cNvGraphicFramePr>
+              <a:graphicFrameLocks xmlns:a="http://schemas.openxmlformats.org/drawingml/2006/main" noChangeAspect="1"/>
+            </wp:cNvGraphicFramePr>
             <a:graphic xmlns:a="http://schemas.openxmlformats.org/drawingml/2006/main">
               <a:graphicData uri="http://schemas.openxmlformats.org/drawingml/2006/picture">
                 <pic:pic xmlns:pic="http://schemas.openxmlformats.org/drawingml/2006/picture">
                   <pic:nvPicPr>
-                    <pic:cNvPr id="1410" name="Picture 1410"/>
+                    <pic:cNvPr id="4" name="Picture 4"/>
                     <pic:cNvPicPr/>
                   </pic:nvPicPr>
                   <pic:blipFill>
-                    <a:blip r:embed="rId16"/>
+                    <a:blip r:embed="rId11" cstate="print">
+                      <a:extLst>
+                        <a:ext uri="{28A0092B-C50C-407E-A947-70E740481C1C}">
+                          <a14:useLocalDpi xmlns:a14="http://schemas.microsoft.com/office/drawing/2010/main" val="0"/>
+                        </a:ext>
+                      </a:extLst>
+                    </a:blip>
                     <a:stretch>
                       <a:fillRect/>
                     </a:stretch>
@@ -2591,18 +3655,11 @@
                   <pic:spPr>
                     <a:xfrm>
                       <a:off x="0" y="0"/>
-                      <a:ext cx="5478145" cy="4072255"/>
+                      <a:ext cx="5532120" cy="932815"/>
                     </a:xfrm>
                     <a:prstGeom prst="rect">
                       <a:avLst/>
                     </a:prstGeom>
-                    <a:effectLst>
-                      <a:outerShdw blurRad="50800" dist="38100" dir="2700000" algn="tl" rotWithShape="0">
-                        <a:prstClr val="black">
-                          <a:alpha val="40000"/>
-                        </a:prstClr>
-                      </a:outerShdw>
-                    </a:effectLst>
                   </pic:spPr>
                 </pic:pic>
               </a:graphicData>
@@ -2627,7 +3684,25 @@
           <w:color w:val="1F497D"/>
           <w:sz w:val="18"/>
         </w:rPr>
-        <w:t xml:space="preserve">Figure 8: Rule and Menu Item </w:t>
+        <w:t xml:space="preserve">Figure </w:t>
+      </w:r>
+      <w:r>
+        <w:rPr>
+          <w:rFonts w:ascii="Cambria" w:eastAsia="Cambria" w:hAnsi="Cambria" w:cs="Cambria"/>
+          <w:i/>
+          <w:color w:val="1F497D"/>
+          <w:sz w:val="18"/>
+        </w:rPr>
+        <w:t>7</w:t>
+      </w:r>
+      <w:r>
+        <w:rPr>
+          <w:rFonts w:ascii="Cambria" w:eastAsia="Cambria" w:hAnsi="Cambria" w:cs="Cambria"/>
+          <w:i/>
+          <w:color w:val="1F497D"/>
+          <w:sz w:val="18"/>
+        </w:rPr>
+        <w:t xml:space="preserve">: Rule and Menu Item </w:t>
       </w:r>
     </w:p>
     <w:p>
@@ -2640,35 +3715,42 @@
       </w:r>
     </w:p>
     <w:p>
+      <w:r>
+        <w:t>This function is used to disable a threat intelligence item from a given collection. A workflow, “</w:t>
+      </w:r>
+      <w:r>
+        <w:rPr>
+          <w:rStyle w:val="action-edit-workflow"/>
+          <w:rFonts w:eastAsia="Calibri"/>
+        </w:rPr>
+        <w:t>Example of deleting an artifact in Splunk ES</w:t>
+      </w:r>
+      <w:r>
+        <w:t xml:space="preserve">”, calls this function, and is activated by a rule called “Delete </w:t>
+      </w:r>
+      <w:r>
+        <w:t>artifact</w:t>
+      </w:r>
+      <w:r>
+        <w:t xml:space="preserve"> </w:t>
+      </w:r>
+      <w:r>
+        <w:t xml:space="preserve">from Splunk ES”.  </w:t>
+      </w:r>
+    </w:p>
+    <w:p>
       <w:pPr>
         <w:ind w:left="-5" w:right="66"/>
       </w:pPr>
       <w:r>
-        <w:t xml:space="preserve">This function is used to disable a threat intelligence item from a given collection. A workflow, “Example of deleting a Splunk ES </w:t>
-      </w:r>
-      <w:proofErr w:type="spellStart"/>
-      <w:r>
-        <w:t>ip_intel</w:t>
-      </w:r>
-      <w:proofErr w:type="spellEnd"/>
-      <w:r>
-        <w:t xml:space="preserve"> item”, calls this function, and is activated by a rule called “Delete IP from Splunk ES </w:t>
-      </w:r>
-      <w:proofErr w:type="spellStart"/>
-      <w:r>
-        <w:t>ip_intel</w:t>
-      </w:r>
-      <w:proofErr w:type="spellEnd"/>
-      <w:r>
-        <w:t xml:space="preserve">”.  </w:t>
-      </w:r>
-    </w:p>
-    <w:p>
-      <w:pPr>
-        <w:ind w:left="-5" w:right="66"/>
-      </w:pPr>
-      <w:r>
-        <w:t xml:space="preserve">The rule is a menu item to a row in the included data table. As shown in Figure 9, a row contains the </w:t>
+        <w:lastRenderedPageBreak/>
+        <w:t xml:space="preserve">The rule is a menu item to a row in the included data table. As shown in Figure </w:t>
+      </w:r>
+      <w:r>
+        <w:t>8</w:t>
+      </w:r>
+      <w:r>
+        <w:t xml:space="preserve">, a row contains the </w:t>
       </w:r>
       <w:proofErr w:type="spellStart"/>
       <w:r>
@@ -2689,30 +3771,37 @@
     </w:p>
     <w:p>
       <w:pPr>
-        <w:spacing w:after="0" w:line="259" w:lineRule="auto"/>
-        <w:ind w:left="0" w:right="8" w:firstLine="0"/>
+        <w:spacing w:line="259" w:lineRule="auto"/>
+        <w:ind w:right="8"/>
         <w:jc w:val="right"/>
       </w:pPr>
       <w:r>
         <w:rPr>
           <w:noProof/>
         </w:rPr>
-        <w:lastRenderedPageBreak/>
         <w:drawing>
           <wp:inline distT="0" distB="0" distL="0" distR="0">
-            <wp:extent cx="5478145" cy="3192145"/>
-            <wp:effectExtent l="25400" t="25400" r="84455" b="84455"/>
-            <wp:docPr id="1453" name="Picture 1453" descr="figure7a.png"/>
-            <wp:cNvGraphicFramePr/>
+            <wp:extent cx="5532120" cy="1523365"/>
+            <wp:effectExtent l="0" t="0" r="5080" b="635"/>
+            <wp:docPr id="5" name="Picture 5" descr="A screenshot of a cell phone&#10;&#10;Description automatically generated"/>
+            <wp:cNvGraphicFramePr>
+              <a:graphicFrameLocks xmlns:a="http://schemas.openxmlformats.org/drawingml/2006/main" noChangeAspect="1"/>
+            </wp:cNvGraphicFramePr>
             <a:graphic xmlns:a="http://schemas.openxmlformats.org/drawingml/2006/main">
               <a:graphicData uri="http://schemas.openxmlformats.org/drawingml/2006/picture">
                 <pic:pic xmlns:pic="http://schemas.openxmlformats.org/drawingml/2006/picture">
                   <pic:nvPicPr>
-                    <pic:cNvPr id="1453" name="Picture 1453"/>
+                    <pic:cNvPr id="5" name="Picture 5" descr="A screenshot of a cell phone&#10;&#10;Description automatically generated"/>
                     <pic:cNvPicPr/>
                   </pic:nvPicPr>
                   <pic:blipFill>
-                    <a:blip r:embed="rId17"/>
+                    <a:blip r:embed="rId14" cstate="print">
+                      <a:extLst>
+                        <a:ext uri="{28A0092B-C50C-407E-A947-70E740481C1C}">
+                          <a14:useLocalDpi xmlns:a14="http://schemas.microsoft.com/office/drawing/2010/main" val="0"/>
+                        </a:ext>
+                      </a:extLst>
+                    </a:blip>
                     <a:stretch>
                       <a:fillRect/>
                     </a:stretch>
@@ -2720,18 +3809,11 @@
                   <pic:spPr>
                     <a:xfrm>
                       <a:off x="0" y="0"/>
-                      <a:ext cx="5478145" cy="3192145"/>
+                      <a:ext cx="5532120" cy="1523365"/>
                     </a:xfrm>
                     <a:prstGeom prst="rect">
                       <a:avLst/>
                     </a:prstGeom>
-                    <a:effectLst>
-                      <a:outerShdw blurRad="50800" dist="38100" dir="2700000" algn="tl" rotWithShape="0">
-                        <a:prstClr val="black">
-                          <a:alpha val="40000"/>
-                        </a:prstClr>
-                      </a:outerShdw>
-                    </a:effectLst>
                   </pic:spPr>
                 </pic:pic>
               </a:graphicData>
@@ -2756,9 +3838,8 @@
           <w:color w:val="1F497D"/>
           <w:sz w:val="18"/>
         </w:rPr>
-        <w:t xml:space="preserve">Figure 9: Data table row with data including </w:t>
-      </w:r>
-      <w:proofErr w:type="spellStart"/>
+        <w:t xml:space="preserve">Figure </w:t>
+      </w:r>
       <w:r>
         <w:rPr>
           <w:rFonts w:ascii="Cambria" w:eastAsia="Cambria" w:hAnsi="Cambria" w:cs="Cambria"/>
@@ -2766,9 +3847,8 @@
           <w:color w:val="1F497D"/>
           <w:sz w:val="18"/>
         </w:rPr>
-        <w:t>intel_item_key</w:t>
-      </w:r>
-      <w:proofErr w:type="spellEnd"/>
+        <w:t>8</w:t>
+      </w:r>
       <w:r>
         <w:rPr>
           <w:rFonts w:ascii="Cambria" w:eastAsia="Cambria" w:hAnsi="Cambria" w:cs="Cambria"/>
@@ -2776,6 +3856,26 @@
           <w:color w:val="1F497D"/>
           <w:sz w:val="18"/>
         </w:rPr>
+        <w:t xml:space="preserve">: Data table row with data including </w:t>
+      </w:r>
+      <w:proofErr w:type="spellStart"/>
+      <w:r>
+        <w:rPr>
+          <w:rFonts w:ascii="Cambria" w:eastAsia="Cambria" w:hAnsi="Cambria" w:cs="Cambria"/>
+          <w:i/>
+          <w:color w:val="1F497D"/>
+          <w:sz w:val="18"/>
+        </w:rPr>
+        <w:t>intel_item_key</w:t>
+      </w:r>
+      <w:proofErr w:type="spellEnd"/>
+      <w:r>
+        <w:rPr>
+          <w:rFonts w:ascii="Cambria" w:eastAsia="Cambria" w:hAnsi="Cambria" w:cs="Cambria"/>
+          <w:i/>
+          <w:color w:val="1F497D"/>
+          <w:sz w:val="18"/>
+        </w:rPr>
         <w:t xml:space="preserve"> </w:t>
       </w:r>
     </w:p>
@@ -2823,8 +3923,8 @@
     </w:p>
     <w:p>
       <w:pPr>
-        <w:spacing w:after="0" w:line="259" w:lineRule="auto"/>
-        <w:ind w:left="0" w:right="37" w:firstLine="0"/>
+        <w:spacing w:line="259" w:lineRule="auto"/>
+        <w:ind w:right="37"/>
         <w:jc w:val="right"/>
       </w:pPr>
       <w:r>
@@ -2845,7 +3945,7 @@
                     <pic:cNvPicPr/>
                   </pic:nvPicPr>
                   <pic:blipFill>
-                    <a:blip r:embed="rId18"/>
+                    <a:blip r:embed="rId15"/>
                     <a:stretch>
                       <a:fillRect/>
                     </a:stretch>
@@ -2898,7 +3998,6 @@
         <w:ind w:left="-5"/>
       </w:pPr>
       <w:r>
-        <w:lastRenderedPageBreak/>
         <w:t xml:space="preserve">Troubleshooting </w:t>
       </w:r>
     </w:p>
@@ -2929,6 +4028,7 @@
         <w:ind w:left="370" w:right="66"/>
       </w:pPr>
       <w:r>
+        <w:lastRenderedPageBreak/>
         <w:t xml:space="preserve">When viewing an incident, use the Actions menu to view Action Status. By default, pending and errors are displayed. Modify the filter for actions to also show Completed actions. Clicking on an action displays additional information on the progress made or what error occurred. </w:t>
       </w:r>
     </w:p>
@@ -2957,7 +4057,7 @@
     <w:p>
       <w:pPr>
         <w:spacing w:after="125" w:line="259" w:lineRule="auto"/>
-        <w:ind w:left="360" w:right="0" w:firstLine="0"/>
+        <w:ind w:left="360"/>
       </w:pPr>
       <w:r>
         <w:rPr>
@@ -2985,7 +4085,6 @@
     </w:p>
     <w:p>
       <w:pPr>
-        <w:spacing w:after="0"/>
         <w:ind w:left="374" w:right="72" w:hanging="14"/>
       </w:pPr>
       <w:r>
@@ -3319,9 +4418,9 @@
       </w:r>
     </w:p>
     <w:sectPr>
-      <w:footerReference w:type="even" r:id="rId19"/>
-      <w:footerReference w:type="default" r:id="rId20"/>
-      <w:footerReference w:type="first" r:id="rId21"/>
+      <w:footerReference w:type="even" r:id="rId16"/>
+      <w:footerReference w:type="default" r:id="rId17"/>
+      <w:footerReference w:type="first" r:id="rId18"/>
       <w:pgSz w:w="12240" w:h="15840"/>
       <w:pgMar w:top="1440" w:right="1728" w:bottom="806" w:left="1800" w:header="720" w:footer="720" w:gutter="0"/>
       <w:cols w:space="720"/>
@@ -3332,12 +4431,9 @@
 </file>
 
 <file path=word/endnotes.xml><?xml version="1.0" encoding="utf-8"?>
-<w:endnotes xmlns:wpc="http://schemas.microsoft.com/office/word/2010/wordprocessingCanvas" xmlns:cx="http://schemas.microsoft.com/office/drawing/2014/chartex" xmlns:cx1="http://schemas.microsoft.com/office/drawing/2015/9/8/chartex" xmlns:cx2="http://schemas.microsoft.com/office/drawing/2015/10/21/chartex" xmlns:cx3="http://schemas.microsoft.com/office/drawing/2016/5/9/chartex" xmlns:cx4="http://schemas.microsoft.com/office/drawing/2016/5/10/chartex" xmlns:cx5="http://schemas.microsoft.com/office/drawing/2016/5/11/chartex" xmlns:cx6="http://schemas.microsoft.com/office/drawing/2016/5/12/chartex" xmlns:cx7="http://schemas.microsoft.com/office/drawing/2016/5/13/chartex" xmlns:cx8="http://schemas.microsoft.com/office/drawing/2016/5/14/chartex" xmlns:mc="http://schemas.openxmlformats.org/markup-compatibility/2006" xmlns:aink="http://schemas.microsoft.com/office/drawing/2016/ink" xmlns:am3d="http://schemas.microsoft.com/office/drawing/2017/model3d" xmlns:o="urn:schemas-microsoft-com:office:office" xmlns:r="http://schemas.openxmlformats.org/officeDocument/2006/relationships" xmlns:m="http://schemas.openxmlformats.org/officeDocument/2006/math" xmlns:v="urn:schemas-microsoft-com:vml" xmlns:wp14="http://schemas.microsoft.com/office/word/2010/wordprocessingDrawing" xmlns:wp="http://schemas.openxmlformats.org/drawingml/2006/wordprocessingDrawing" xmlns:w10="urn:schemas-microsoft-com:office:word" xmlns:w="http://schemas.openxmlformats.org/wordprocessingml/2006/main" xmlns:w14="http://schemas.microsoft.com/office/word/2010/wordml" xmlns:w15="http://schemas.microsoft.com/office/word/2012/wordml" xmlns:w16cid="http://schemas.microsoft.com/office/word/2016/wordml/cid" xmlns:w16se="http://schemas.microsoft.com/office/word/2015/wordml/symex" xmlns:wpg="http://schemas.microsoft.com/office/word/2010/wordprocessingGroup" xmlns:wpi="http://schemas.microsoft.com/office/word/2010/wordprocessingInk" xmlns:wne="http://schemas.microsoft.com/office/word/2006/wordml" xmlns:wps="http://schemas.microsoft.com/office/word/2010/wordprocessingShape" mc:Ignorable="w14 w15 w16se w16cid wp14">
+<w:endnotes xmlns:wpc="http://schemas.microsoft.com/office/word/2010/wordprocessingCanvas" xmlns:cx="http://schemas.microsoft.com/office/drawing/2014/chartex" xmlns:cx1="http://schemas.microsoft.com/office/drawing/2015/9/8/chartex" xmlns:cx2="http://schemas.microsoft.com/office/drawing/2015/10/21/chartex" xmlns:cx3="http://schemas.microsoft.com/office/drawing/2016/5/9/chartex" xmlns:cx4="http://schemas.microsoft.com/office/drawing/2016/5/10/chartex" xmlns:cx5="http://schemas.microsoft.com/office/drawing/2016/5/11/chartex" xmlns:cx6="http://schemas.microsoft.com/office/drawing/2016/5/12/chartex" xmlns:cx7="http://schemas.microsoft.com/office/drawing/2016/5/13/chartex" xmlns:cx8="http://schemas.microsoft.com/office/drawing/2016/5/14/chartex" xmlns:mc="http://schemas.openxmlformats.org/markup-compatibility/2006" xmlns:aink="http://schemas.microsoft.com/office/drawing/2016/ink" xmlns:am3d="http://schemas.microsoft.com/office/drawing/2017/model3d" xmlns:o="urn:schemas-microsoft-com:office:office" xmlns:r="http://schemas.openxmlformats.org/officeDocument/2006/relationships" xmlns:m="http://schemas.openxmlformats.org/officeDocument/2006/math" xmlns:v="urn:schemas-microsoft-com:vml" xmlns:wp14="http://schemas.microsoft.com/office/word/2010/wordprocessingDrawing" xmlns:wp="http://schemas.openxmlformats.org/drawingml/2006/wordprocessingDrawing" xmlns:w10="urn:schemas-microsoft-com:office:word" xmlns:w="http://schemas.openxmlformats.org/wordprocessingml/2006/main" xmlns:w14="http://schemas.microsoft.com/office/word/2010/wordml" xmlns:w15="http://schemas.microsoft.com/office/word/2012/wordml" xmlns:w16cex="http://schemas.microsoft.com/office/word/2018/wordml/cex" xmlns:w16cid="http://schemas.microsoft.com/office/word/2016/wordml/cid" xmlns:w16="http://schemas.microsoft.com/office/word/2018/wordml" xmlns:w16se="http://schemas.microsoft.com/office/word/2015/wordml/symex" xmlns:wpg="http://schemas.microsoft.com/office/word/2010/wordprocessingGroup" xmlns:wpi="http://schemas.microsoft.com/office/word/2010/wordprocessingInk" xmlns:wne="http://schemas.microsoft.com/office/word/2006/wordml" xmlns:wps="http://schemas.microsoft.com/office/word/2010/wordprocessingShape" mc:Ignorable="w14 w15 w16se w16cid w16 w16cex wp14">
   <w:endnote w:type="separator" w:id="-1">
     <w:p>
-      <w:pPr>
-        <w:spacing w:after="0" w:line="240" w:lineRule="auto"/>
-      </w:pPr>
       <w:r>
         <w:separator/>
       </w:r>
@@ -3345,9 +4441,6 @@
   </w:endnote>
   <w:endnote w:type="continuationSeparator" w:id="0">
     <w:p>
-      <w:pPr>
-        <w:spacing w:after="0" w:line="240" w:lineRule="auto"/>
-      </w:pPr>
       <w:r>
         <w:continuationSeparator/>
       </w:r>
@@ -3357,24 +4450,22 @@
 </file>
 
 <file path=word/footer1.xml><?xml version="1.0" encoding="utf-8"?>
-<w:ftr xmlns:wpc="http://schemas.microsoft.com/office/word/2010/wordprocessingCanvas" xmlns:cx="http://schemas.microsoft.com/office/drawing/2014/chartex" xmlns:cx1="http://schemas.microsoft.com/office/drawing/2015/9/8/chartex" xmlns:cx2="http://schemas.microsoft.com/office/drawing/2015/10/21/chartex" xmlns:cx3="http://schemas.microsoft.com/office/drawing/2016/5/9/chartex" xmlns:cx4="http://schemas.microsoft.com/office/drawing/2016/5/10/chartex" xmlns:cx5="http://schemas.microsoft.com/office/drawing/2016/5/11/chartex" xmlns:cx6="http://schemas.microsoft.com/office/drawing/2016/5/12/chartex" xmlns:cx7="http://schemas.microsoft.com/office/drawing/2016/5/13/chartex" xmlns:cx8="http://schemas.microsoft.com/office/drawing/2016/5/14/chartex" xmlns:mc="http://schemas.openxmlformats.org/markup-compatibility/2006" xmlns:aink="http://schemas.microsoft.com/office/drawing/2016/ink" xmlns:am3d="http://schemas.microsoft.com/office/drawing/2017/model3d" xmlns:o="urn:schemas-microsoft-com:office:office" xmlns:r="http://schemas.openxmlformats.org/officeDocument/2006/relationships" xmlns:m="http://schemas.openxmlformats.org/officeDocument/2006/math" xmlns:v="urn:schemas-microsoft-com:vml" xmlns:wp14="http://schemas.microsoft.com/office/word/2010/wordprocessingDrawing" xmlns:wp="http://schemas.openxmlformats.org/drawingml/2006/wordprocessingDrawing" xmlns:w10="urn:schemas-microsoft-com:office:word" xmlns:w="http://schemas.openxmlformats.org/wordprocessingml/2006/main" xmlns:w14="http://schemas.microsoft.com/office/word/2010/wordml" xmlns:w15="http://schemas.microsoft.com/office/word/2012/wordml" xmlns:w16cid="http://schemas.microsoft.com/office/word/2016/wordml/cid" xmlns:w16se="http://schemas.microsoft.com/office/word/2015/wordml/symex" xmlns:wpg="http://schemas.microsoft.com/office/word/2010/wordprocessingGroup" xmlns:wpi="http://schemas.microsoft.com/office/word/2010/wordprocessingInk" xmlns:wne="http://schemas.microsoft.com/office/word/2006/wordml" xmlns:wps="http://schemas.microsoft.com/office/word/2010/wordprocessingShape" mc:Ignorable="w14 w15 w16se w16cid wp14">
+<w:ftr xmlns:wpc="http://schemas.microsoft.com/office/word/2010/wordprocessingCanvas" xmlns:cx="http://schemas.microsoft.com/office/drawing/2014/chartex" xmlns:cx1="http://schemas.microsoft.com/office/drawing/2015/9/8/chartex" xmlns:cx2="http://schemas.microsoft.com/office/drawing/2015/10/21/chartex" xmlns:cx3="http://schemas.microsoft.com/office/drawing/2016/5/9/chartex" xmlns:cx4="http://schemas.microsoft.com/office/drawing/2016/5/10/chartex" xmlns:cx5="http://schemas.microsoft.com/office/drawing/2016/5/11/chartex" xmlns:cx6="http://schemas.microsoft.com/office/drawing/2016/5/12/chartex" xmlns:cx7="http://schemas.microsoft.com/office/drawing/2016/5/13/chartex" xmlns:cx8="http://schemas.microsoft.com/office/drawing/2016/5/14/chartex" xmlns:mc="http://schemas.openxmlformats.org/markup-compatibility/2006" xmlns:aink="http://schemas.microsoft.com/office/drawing/2016/ink" xmlns:am3d="http://schemas.microsoft.com/office/drawing/2017/model3d" xmlns:o="urn:schemas-microsoft-com:office:office" xmlns:r="http://schemas.openxmlformats.org/officeDocument/2006/relationships" xmlns:m="http://schemas.openxmlformats.org/officeDocument/2006/math" xmlns:v="urn:schemas-microsoft-com:vml" xmlns:wp14="http://schemas.microsoft.com/office/word/2010/wordprocessingDrawing" xmlns:wp="http://schemas.openxmlformats.org/drawingml/2006/wordprocessingDrawing" xmlns:w10="urn:schemas-microsoft-com:office:word" xmlns:w="http://schemas.openxmlformats.org/wordprocessingml/2006/main" xmlns:w14="http://schemas.microsoft.com/office/word/2010/wordml" xmlns:w15="http://schemas.microsoft.com/office/word/2012/wordml" xmlns:w16cex="http://schemas.microsoft.com/office/word/2018/wordml/cex" xmlns:w16cid="http://schemas.microsoft.com/office/word/2016/wordml/cid" xmlns:w16="http://schemas.microsoft.com/office/word/2018/wordml" xmlns:w16se="http://schemas.microsoft.com/office/word/2015/wordml/symex" xmlns:wpg="http://schemas.microsoft.com/office/word/2010/wordprocessingGroup" xmlns:wpi="http://schemas.microsoft.com/office/word/2010/wordprocessingInk" xmlns:wne="http://schemas.microsoft.com/office/word/2006/wordml" xmlns:wps="http://schemas.microsoft.com/office/word/2010/wordprocessingShape" mc:Ignorable="w14 w15 w16se w16cid w16 w16cex wp14">
   <w:p>
     <w:pPr>
-      <w:spacing w:after="0" w:line="259" w:lineRule="auto"/>
-      <w:ind w:left="0" w:right="0" w:firstLine="0"/>
+      <w:spacing w:line="259" w:lineRule="auto"/>
     </w:pPr>
     <w:r>
       <w:rPr>
         <w:rFonts w:ascii="Cambria" w:eastAsia="Cambria" w:hAnsi="Cambria" w:cs="Cambria"/>
-        <w:sz w:val="24"/>
       </w:rPr>
       <w:t xml:space="preserve"> </w:t>
     </w:r>
   </w:p>
   <w:p>
     <w:pPr>
-      <w:spacing w:after="0" w:line="259" w:lineRule="auto"/>
-      <w:ind w:left="26" w:right="0" w:firstLine="0"/>
+      <w:spacing w:line="259" w:lineRule="auto"/>
+      <w:ind w:left="26"/>
       <w:jc w:val="center"/>
     </w:pPr>
     <w:r>
@@ -3385,12 +4476,20 @@
       <w:t xml:space="preserve">Page </w:t>
     </w:r>
     <w:r>
+      <w:rPr>
+        <w:rFonts w:ascii="Arial" w:eastAsia="Arial" w:hAnsi="Arial" w:cs="Arial"/>
+        <w:sz w:val="20"/>
+      </w:rPr>
       <w:fldChar w:fldCharType="begin"/>
     </w:r>
     <w:r>
       <w:instrText xml:space="preserve"> PAGE   \* MERGEFORMAT </w:instrText>
     </w:r>
     <w:r>
+      <w:rPr>
+        <w:rFonts w:ascii="Arial" w:eastAsia="Arial" w:hAnsi="Arial" w:cs="Arial"/>
+        <w:sz w:val="20"/>
+      </w:rPr>
       <w:fldChar w:fldCharType="separate"/>
     </w:r>
     <w:r>
@@ -3419,24 +4518,22 @@
 </file>
 
 <file path=word/footer2.xml><?xml version="1.0" encoding="utf-8"?>
-<w:ftr xmlns:wpc="http://schemas.microsoft.com/office/word/2010/wordprocessingCanvas" xmlns:cx="http://schemas.microsoft.com/office/drawing/2014/chartex" xmlns:cx1="http://schemas.microsoft.com/office/drawing/2015/9/8/chartex" xmlns:cx2="http://schemas.microsoft.com/office/drawing/2015/10/21/chartex" xmlns:cx3="http://schemas.microsoft.com/office/drawing/2016/5/9/chartex" xmlns:cx4="http://schemas.microsoft.com/office/drawing/2016/5/10/chartex" xmlns:cx5="http://schemas.microsoft.com/office/drawing/2016/5/11/chartex" xmlns:cx6="http://schemas.microsoft.com/office/drawing/2016/5/12/chartex" xmlns:cx7="http://schemas.microsoft.com/office/drawing/2016/5/13/chartex" xmlns:cx8="http://schemas.microsoft.com/office/drawing/2016/5/14/chartex" xmlns:mc="http://schemas.openxmlformats.org/markup-compatibility/2006" xmlns:aink="http://schemas.microsoft.com/office/drawing/2016/ink" xmlns:am3d="http://schemas.microsoft.com/office/drawing/2017/model3d" xmlns:o="urn:schemas-microsoft-com:office:office" xmlns:r="http://schemas.openxmlformats.org/officeDocument/2006/relationships" xmlns:m="http://schemas.openxmlformats.org/officeDocument/2006/math" xmlns:v="urn:schemas-microsoft-com:vml" xmlns:wp14="http://schemas.microsoft.com/office/word/2010/wordprocessingDrawing" xmlns:wp="http://schemas.openxmlformats.org/drawingml/2006/wordprocessingDrawing" xmlns:w10="urn:schemas-microsoft-com:office:word" xmlns:w="http://schemas.openxmlformats.org/wordprocessingml/2006/main" xmlns:w14="http://schemas.microsoft.com/office/word/2010/wordml" xmlns:w15="http://schemas.microsoft.com/office/word/2012/wordml" xmlns:w16cid="http://schemas.microsoft.com/office/word/2016/wordml/cid" xmlns:w16se="http://schemas.microsoft.com/office/word/2015/wordml/symex" xmlns:wpg="http://schemas.microsoft.com/office/word/2010/wordprocessingGroup" xmlns:wpi="http://schemas.microsoft.com/office/word/2010/wordprocessingInk" xmlns:wne="http://schemas.microsoft.com/office/word/2006/wordml" xmlns:wps="http://schemas.microsoft.com/office/word/2010/wordprocessingShape" mc:Ignorable="w14 w15 w16se w16cid wp14">
+<w:ftr xmlns:wpc="http://schemas.microsoft.com/office/word/2010/wordprocessingCanvas" xmlns:cx="http://schemas.microsoft.com/office/drawing/2014/chartex" xmlns:cx1="http://schemas.microsoft.com/office/drawing/2015/9/8/chartex" xmlns:cx2="http://schemas.microsoft.com/office/drawing/2015/10/21/chartex" xmlns:cx3="http://schemas.microsoft.com/office/drawing/2016/5/9/chartex" xmlns:cx4="http://schemas.microsoft.com/office/drawing/2016/5/10/chartex" xmlns:cx5="http://schemas.microsoft.com/office/drawing/2016/5/11/chartex" xmlns:cx6="http://schemas.microsoft.com/office/drawing/2016/5/12/chartex" xmlns:cx7="http://schemas.microsoft.com/office/drawing/2016/5/13/chartex" xmlns:cx8="http://schemas.microsoft.com/office/drawing/2016/5/14/chartex" xmlns:mc="http://schemas.openxmlformats.org/markup-compatibility/2006" xmlns:aink="http://schemas.microsoft.com/office/drawing/2016/ink" xmlns:am3d="http://schemas.microsoft.com/office/drawing/2017/model3d" xmlns:o="urn:schemas-microsoft-com:office:office" xmlns:r="http://schemas.openxmlformats.org/officeDocument/2006/relationships" xmlns:m="http://schemas.openxmlformats.org/officeDocument/2006/math" xmlns:v="urn:schemas-microsoft-com:vml" xmlns:wp14="http://schemas.microsoft.com/office/word/2010/wordprocessingDrawing" xmlns:wp="http://schemas.openxmlformats.org/drawingml/2006/wordprocessingDrawing" xmlns:w10="urn:schemas-microsoft-com:office:word" xmlns:w="http://schemas.openxmlformats.org/wordprocessingml/2006/main" xmlns:w14="http://schemas.microsoft.com/office/word/2010/wordml" xmlns:w15="http://schemas.microsoft.com/office/word/2012/wordml" xmlns:w16cex="http://schemas.microsoft.com/office/word/2018/wordml/cex" xmlns:w16cid="http://schemas.microsoft.com/office/word/2016/wordml/cid" xmlns:w16="http://schemas.microsoft.com/office/word/2018/wordml" xmlns:w16se="http://schemas.microsoft.com/office/word/2015/wordml/symex" xmlns:wpg="http://schemas.microsoft.com/office/word/2010/wordprocessingGroup" xmlns:wpi="http://schemas.microsoft.com/office/word/2010/wordprocessingInk" xmlns:wne="http://schemas.microsoft.com/office/word/2006/wordml" xmlns:wps="http://schemas.microsoft.com/office/word/2010/wordprocessingShape" mc:Ignorable="w14 w15 w16se w16cid w16 w16cex wp14">
   <w:p>
     <w:pPr>
-      <w:spacing w:after="0" w:line="259" w:lineRule="auto"/>
-      <w:ind w:left="0" w:right="0" w:firstLine="0"/>
+      <w:spacing w:line="259" w:lineRule="auto"/>
     </w:pPr>
     <w:r>
       <w:rPr>
         <w:rFonts w:ascii="Cambria" w:eastAsia="Cambria" w:hAnsi="Cambria" w:cs="Cambria"/>
-        <w:sz w:val="24"/>
       </w:rPr>
       <w:t xml:space="preserve"> </w:t>
     </w:r>
   </w:p>
   <w:p>
     <w:pPr>
-      <w:spacing w:after="0" w:line="259" w:lineRule="auto"/>
-      <w:ind w:left="26" w:right="0" w:firstLine="0"/>
+      <w:spacing w:line="259" w:lineRule="auto"/>
+      <w:ind w:left="26"/>
       <w:jc w:val="center"/>
     </w:pPr>
     <w:r>
@@ -3447,12 +4544,20 @@
       <w:t xml:space="preserve">Page </w:t>
     </w:r>
     <w:r>
+      <w:rPr>
+        <w:rFonts w:ascii="Arial" w:eastAsia="Arial" w:hAnsi="Arial" w:cs="Arial"/>
+        <w:sz w:val="20"/>
+      </w:rPr>
       <w:fldChar w:fldCharType="begin"/>
     </w:r>
     <w:r>
       <w:instrText xml:space="preserve"> PAGE   \* MERGEFORMAT </w:instrText>
     </w:r>
     <w:r>
+      <w:rPr>
+        <w:rFonts w:ascii="Arial" w:eastAsia="Arial" w:hAnsi="Arial" w:cs="Arial"/>
+        <w:sz w:val="20"/>
+      </w:rPr>
       <w:fldChar w:fldCharType="separate"/>
     </w:r>
     <w:r>
@@ -3481,23 +4586,35 @@
 </file>
 
 <file path=word/footer3.xml><?xml version="1.0" encoding="utf-8"?>
-<w:ftr xmlns:wpc="http://schemas.microsoft.com/office/word/2010/wordprocessingCanvas" xmlns:cx="http://schemas.microsoft.com/office/drawing/2014/chartex" xmlns:cx1="http://schemas.microsoft.com/office/drawing/2015/9/8/chartex" xmlns:cx2="http://schemas.microsoft.com/office/drawing/2015/10/21/chartex" xmlns:cx3="http://schemas.microsoft.com/office/drawing/2016/5/9/chartex" xmlns:cx4="http://schemas.microsoft.com/office/drawing/2016/5/10/chartex" xmlns:cx5="http://schemas.microsoft.com/office/drawing/2016/5/11/chartex" xmlns:cx6="http://schemas.microsoft.com/office/drawing/2016/5/12/chartex" xmlns:cx7="http://schemas.microsoft.com/office/drawing/2016/5/13/chartex" xmlns:cx8="http://schemas.microsoft.com/office/drawing/2016/5/14/chartex" xmlns:mc="http://schemas.openxmlformats.org/markup-compatibility/2006" xmlns:aink="http://schemas.microsoft.com/office/drawing/2016/ink" xmlns:am3d="http://schemas.microsoft.com/office/drawing/2017/model3d" xmlns:o="urn:schemas-microsoft-com:office:office" xmlns:r="http://schemas.openxmlformats.org/officeDocument/2006/relationships" xmlns:m="http://schemas.openxmlformats.org/officeDocument/2006/math" xmlns:v="urn:schemas-microsoft-com:vml" xmlns:wp14="http://schemas.microsoft.com/office/word/2010/wordprocessingDrawing" xmlns:wp="http://schemas.openxmlformats.org/drawingml/2006/wordprocessingDrawing" xmlns:w10="urn:schemas-microsoft-com:office:word" xmlns:w="http://schemas.openxmlformats.org/wordprocessingml/2006/main" xmlns:w14="http://schemas.microsoft.com/office/word/2010/wordml" xmlns:w15="http://schemas.microsoft.com/office/word/2012/wordml" xmlns:w16cid="http://schemas.microsoft.com/office/word/2016/wordml/cid" xmlns:w16se="http://schemas.microsoft.com/office/word/2015/wordml/symex" xmlns:wpg="http://schemas.microsoft.com/office/word/2010/wordprocessingGroup" xmlns:wpi="http://schemas.microsoft.com/office/word/2010/wordprocessingInk" xmlns:wne="http://schemas.microsoft.com/office/word/2006/wordml" xmlns:wps="http://schemas.microsoft.com/office/word/2010/wordprocessingShape" mc:Ignorable="w14 w15 w16se w16cid wp14">
+<w:ftr xmlns:wpc="http://schemas.microsoft.com/office/word/2010/wordprocessingCanvas" xmlns:cx="http://schemas.microsoft.com/office/drawing/2014/chartex" xmlns:cx1="http://schemas.microsoft.com/office/drawing/2015/9/8/chartex" xmlns:cx2="http://schemas.microsoft.com/office/drawing/2015/10/21/chartex" xmlns:cx3="http://schemas.microsoft.com/office/drawing/2016/5/9/chartex" xmlns:cx4="http://schemas.microsoft.com/office/drawing/2016/5/10/chartex" xmlns:cx5="http://schemas.microsoft.com/office/drawing/2016/5/11/chartex" xmlns:cx6="http://schemas.microsoft.com/office/drawing/2016/5/12/chartex" xmlns:cx7="http://schemas.microsoft.com/office/drawing/2016/5/13/chartex" xmlns:cx8="http://schemas.microsoft.com/office/drawing/2016/5/14/chartex" xmlns:mc="http://schemas.openxmlformats.org/markup-compatibility/2006" xmlns:aink="http://schemas.microsoft.com/office/drawing/2016/ink" xmlns:am3d="http://schemas.microsoft.com/office/drawing/2017/model3d" xmlns:o="urn:schemas-microsoft-com:office:office" xmlns:r="http://schemas.openxmlformats.org/officeDocument/2006/relationships" xmlns:m="http://schemas.openxmlformats.org/officeDocument/2006/math" xmlns:v="urn:schemas-microsoft-com:vml" xmlns:wp14="http://schemas.microsoft.com/office/word/2010/wordprocessingDrawing" xmlns:wp="http://schemas.openxmlformats.org/drawingml/2006/wordprocessingDrawing" xmlns:w10="urn:schemas-microsoft-com:office:word" xmlns:w="http://schemas.openxmlformats.org/wordprocessingml/2006/main" xmlns:w14="http://schemas.microsoft.com/office/word/2010/wordml" xmlns:w15="http://schemas.microsoft.com/office/word/2012/wordml" xmlns:w16cex="http://schemas.microsoft.com/office/word/2018/wordml/cex" xmlns:w16cid="http://schemas.microsoft.com/office/word/2016/wordml/cid" xmlns:w16="http://schemas.microsoft.com/office/word/2018/wordml" xmlns:w16se="http://schemas.microsoft.com/office/word/2015/wordml/symex" xmlns:wpg="http://schemas.microsoft.com/office/word/2010/wordprocessingGroup" xmlns:wpi="http://schemas.microsoft.com/office/word/2010/wordprocessingInk" xmlns:wne="http://schemas.microsoft.com/office/word/2006/wordml" xmlns:wps="http://schemas.microsoft.com/office/word/2010/wordprocessingShape" mc:Ignorable="w14 w15 w16se w16cid w16 w16cex wp14">
   <w:p>
     <w:pPr>
       <w:spacing w:after="1" w:line="259" w:lineRule="auto"/>
-      <w:ind w:left="-5" w:right="0"/>
+      <w:ind w:left="-5"/>
     </w:pPr>
     <w:r>
       <w:rPr>
         <w:sz w:val="16"/>
       </w:rPr>
-      <w:t xml:space="preserve">Licensed Materials – Property of IBM © Copyright IBM Corp. 2010, 2018.  All Rights Reserved. </w:t>
+      <w:t>Licensed Materials – Property of IBM © Copyright IBM Corp. 2010, 20</w:t>
+    </w:r>
+    <w:r>
+      <w:rPr>
+        <w:sz w:val="16"/>
+      </w:rPr>
+      <w:t>20</w:t>
+    </w:r>
+    <w:r>
+      <w:rPr>
+        <w:sz w:val="16"/>
+      </w:rPr>
+      <w:t xml:space="preserve">.  All Rights Reserved. </w:t>
     </w:r>
   </w:p>
   <w:p>
     <w:pPr>
       <w:spacing w:after="1" w:line="259" w:lineRule="auto"/>
-      <w:ind w:left="-5" w:right="0"/>
+      <w:ind w:left="-5"/>
     </w:pPr>
     <w:r>
       <w:rPr>
@@ -3508,7 +4625,6 @@
     <w:r>
       <w:rPr>
         <w:rFonts w:ascii="Cambria" w:eastAsia="Cambria" w:hAnsi="Cambria" w:cs="Cambria"/>
-        <w:sz w:val="24"/>
       </w:rPr>
       <w:t xml:space="preserve">. </w:t>
     </w:r>
@@ -3517,12 +4633,9 @@
 </file>
 
 <file path=word/footnotes.xml><?xml version="1.0" encoding="utf-8"?>
-<w:footnotes xmlns:wpc="http://schemas.microsoft.com/office/word/2010/wordprocessingCanvas" xmlns:cx="http://schemas.microsoft.com/office/drawing/2014/chartex" xmlns:cx1="http://schemas.microsoft.com/office/drawing/2015/9/8/chartex" xmlns:cx2="http://schemas.microsoft.com/office/drawing/2015/10/21/chartex" xmlns:cx3="http://schemas.microsoft.com/office/drawing/2016/5/9/chartex" xmlns:cx4="http://schemas.microsoft.com/office/drawing/2016/5/10/chartex" xmlns:cx5="http://schemas.microsoft.com/office/drawing/2016/5/11/chartex" xmlns:cx6="http://schemas.microsoft.com/office/drawing/2016/5/12/chartex" xmlns:cx7="http://schemas.microsoft.com/office/drawing/2016/5/13/chartex" xmlns:cx8="http://schemas.microsoft.com/office/drawing/2016/5/14/chartex" xmlns:mc="http://schemas.openxmlformats.org/markup-compatibility/2006" xmlns:aink="http://schemas.microsoft.com/office/drawing/2016/ink" xmlns:am3d="http://schemas.microsoft.com/office/drawing/2017/model3d" xmlns:o="urn:schemas-microsoft-com:office:office" xmlns:r="http://schemas.openxmlformats.org/officeDocument/2006/relationships" xmlns:m="http://schemas.openxmlformats.org/officeDocument/2006/math" xmlns:v="urn:schemas-microsoft-com:vml" xmlns:wp14="http://schemas.microsoft.com/office/word/2010/wordprocessingDrawing" xmlns:wp="http://schemas.openxmlformats.org/drawingml/2006/wordprocessingDrawing" xmlns:w10="urn:schemas-microsoft-com:office:word" xmlns:w="http://schemas.openxmlformats.org/wordprocessingml/2006/main" xmlns:w14="http://schemas.microsoft.com/office/word/2010/wordml" xmlns:w15="http://schemas.microsoft.com/office/word/2012/wordml" xmlns:w16cid="http://schemas.microsoft.com/office/word/2016/wordml/cid" xmlns:w16se="http://schemas.microsoft.com/office/word/2015/wordml/symex" xmlns:wpg="http://schemas.microsoft.com/office/word/2010/wordprocessingGroup" xmlns:wpi="http://schemas.microsoft.com/office/word/2010/wordprocessingInk" xmlns:wne="http://schemas.microsoft.com/office/word/2006/wordml" xmlns:wps="http://schemas.microsoft.com/office/word/2010/wordprocessingShape" mc:Ignorable="w14 w15 w16se w16cid wp14">
+<w:footnotes xmlns:wpc="http://schemas.microsoft.com/office/word/2010/wordprocessingCanvas" xmlns:cx="http://schemas.microsoft.com/office/drawing/2014/chartex" xmlns:cx1="http://schemas.microsoft.com/office/drawing/2015/9/8/chartex" xmlns:cx2="http://schemas.microsoft.com/office/drawing/2015/10/21/chartex" xmlns:cx3="http://schemas.microsoft.com/office/drawing/2016/5/9/chartex" xmlns:cx4="http://schemas.microsoft.com/office/drawing/2016/5/10/chartex" xmlns:cx5="http://schemas.microsoft.com/office/drawing/2016/5/11/chartex" xmlns:cx6="http://schemas.microsoft.com/office/drawing/2016/5/12/chartex" xmlns:cx7="http://schemas.microsoft.com/office/drawing/2016/5/13/chartex" xmlns:cx8="http://schemas.microsoft.com/office/drawing/2016/5/14/chartex" xmlns:mc="http://schemas.openxmlformats.org/markup-compatibility/2006" xmlns:aink="http://schemas.microsoft.com/office/drawing/2016/ink" xmlns:am3d="http://schemas.microsoft.com/office/drawing/2017/model3d" xmlns:o="urn:schemas-microsoft-com:office:office" xmlns:r="http://schemas.openxmlformats.org/officeDocument/2006/relationships" xmlns:m="http://schemas.openxmlformats.org/officeDocument/2006/math" xmlns:v="urn:schemas-microsoft-com:vml" xmlns:wp14="http://schemas.microsoft.com/office/word/2010/wordprocessingDrawing" xmlns:wp="http://schemas.openxmlformats.org/drawingml/2006/wordprocessingDrawing" xmlns:w10="urn:schemas-microsoft-com:office:word" xmlns:w="http://schemas.openxmlformats.org/wordprocessingml/2006/main" xmlns:w14="http://schemas.microsoft.com/office/word/2010/wordml" xmlns:w15="http://schemas.microsoft.com/office/word/2012/wordml" xmlns:w16cex="http://schemas.microsoft.com/office/word/2018/wordml/cex" xmlns:w16cid="http://schemas.microsoft.com/office/word/2016/wordml/cid" xmlns:w16="http://schemas.microsoft.com/office/word/2018/wordml" xmlns:w16se="http://schemas.microsoft.com/office/word/2015/wordml/symex" xmlns:wpg="http://schemas.microsoft.com/office/word/2010/wordprocessingGroup" xmlns:wpi="http://schemas.microsoft.com/office/word/2010/wordprocessingInk" xmlns:wne="http://schemas.microsoft.com/office/word/2006/wordml" xmlns:wps="http://schemas.microsoft.com/office/word/2010/wordprocessingShape" mc:Ignorable="w14 w15 w16se w16cid w16 w16cex wp14">
   <w:footnote w:type="separator" w:id="-1">
     <w:p>
-      <w:pPr>
-        <w:spacing w:after="0" w:line="240" w:lineRule="auto"/>
-      </w:pPr>
       <w:r>
         <w:separator/>
       </w:r>
@@ -3530,9 +4643,6 @@
   </w:footnote>
   <w:footnote w:type="continuationSeparator" w:id="0">
     <w:p>
-      <w:pPr>
-        <w:spacing w:after="0" w:line="240" w:lineRule="auto"/>
-      </w:pPr>
       <w:r>
         <w:continuationSeparator/>
       </w:r>
@@ -3542,7 +4652,7 @@
 </file>
 
 <file path=word/numbering.xml><?xml version="1.0" encoding="utf-8"?>
-<w:numbering xmlns:wpc="http://schemas.microsoft.com/office/word/2010/wordprocessingCanvas" xmlns:cx="http://schemas.microsoft.com/office/drawing/2014/chartex" xmlns:cx1="http://schemas.microsoft.com/office/drawing/2015/9/8/chartex" xmlns:cx2="http://schemas.microsoft.com/office/drawing/2015/10/21/chartex" xmlns:cx3="http://schemas.microsoft.com/office/drawing/2016/5/9/chartex" xmlns:cx4="http://schemas.microsoft.com/office/drawing/2016/5/10/chartex" xmlns:cx5="http://schemas.microsoft.com/office/drawing/2016/5/11/chartex" xmlns:cx6="http://schemas.microsoft.com/office/drawing/2016/5/12/chartex" xmlns:cx7="http://schemas.microsoft.com/office/drawing/2016/5/13/chartex" xmlns:cx8="http://schemas.microsoft.com/office/drawing/2016/5/14/chartex" xmlns:mc="http://schemas.openxmlformats.org/markup-compatibility/2006" xmlns:aink="http://schemas.microsoft.com/office/drawing/2016/ink" xmlns:am3d="http://schemas.microsoft.com/office/drawing/2017/model3d" xmlns:o="urn:schemas-microsoft-com:office:office" xmlns:r="http://schemas.openxmlformats.org/officeDocument/2006/relationships" xmlns:m="http://schemas.openxmlformats.org/officeDocument/2006/math" xmlns:v="urn:schemas-microsoft-com:vml" xmlns:wp14="http://schemas.microsoft.com/office/word/2010/wordprocessingDrawing" xmlns:wp="http://schemas.openxmlformats.org/drawingml/2006/wordprocessingDrawing" xmlns:w10="urn:schemas-microsoft-com:office:word" xmlns:w="http://schemas.openxmlformats.org/wordprocessingml/2006/main" xmlns:w14="http://schemas.microsoft.com/office/word/2010/wordml" xmlns:w15="http://schemas.microsoft.com/office/word/2012/wordml" xmlns:w16cid="http://schemas.microsoft.com/office/word/2016/wordml/cid" xmlns:w16se="http://schemas.microsoft.com/office/word/2015/wordml/symex" xmlns:wpg="http://schemas.microsoft.com/office/word/2010/wordprocessingGroup" xmlns:wpi="http://schemas.microsoft.com/office/word/2010/wordprocessingInk" xmlns:wne="http://schemas.microsoft.com/office/word/2006/wordml" xmlns:wps="http://schemas.microsoft.com/office/word/2010/wordprocessingShape" mc:Ignorable="w14 w15 w16se w16cid wp14">
+<w:numbering xmlns:wpc="http://schemas.microsoft.com/office/word/2010/wordprocessingCanvas" xmlns:cx="http://schemas.microsoft.com/office/drawing/2014/chartex" xmlns:cx1="http://schemas.microsoft.com/office/drawing/2015/9/8/chartex" xmlns:cx2="http://schemas.microsoft.com/office/drawing/2015/10/21/chartex" xmlns:cx3="http://schemas.microsoft.com/office/drawing/2016/5/9/chartex" xmlns:cx4="http://schemas.microsoft.com/office/drawing/2016/5/10/chartex" xmlns:cx5="http://schemas.microsoft.com/office/drawing/2016/5/11/chartex" xmlns:cx6="http://schemas.microsoft.com/office/drawing/2016/5/12/chartex" xmlns:cx7="http://schemas.microsoft.com/office/drawing/2016/5/13/chartex" xmlns:cx8="http://schemas.microsoft.com/office/drawing/2016/5/14/chartex" xmlns:mc="http://schemas.openxmlformats.org/markup-compatibility/2006" xmlns:aink="http://schemas.microsoft.com/office/drawing/2016/ink" xmlns:am3d="http://schemas.microsoft.com/office/drawing/2017/model3d" xmlns:o="urn:schemas-microsoft-com:office:office" xmlns:r="http://schemas.openxmlformats.org/officeDocument/2006/relationships" xmlns:m="http://schemas.openxmlformats.org/officeDocument/2006/math" xmlns:v="urn:schemas-microsoft-com:vml" xmlns:wp14="http://schemas.microsoft.com/office/word/2010/wordprocessingDrawing" xmlns:wp="http://schemas.openxmlformats.org/drawingml/2006/wordprocessingDrawing" xmlns:w10="urn:schemas-microsoft-com:office:word" xmlns:w="http://schemas.openxmlformats.org/wordprocessingml/2006/main" xmlns:w14="http://schemas.microsoft.com/office/word/2010/wordml" xmlns:w15="http://schemas.microsoft.com/office/word/2012/wordml" xmlns:w16cex="http://schemas.microsoft.com/office/word/2018/wordml/cex" xmlns:w16cid="http://schemas.microsoft.com/office/word/2016/wordml/cid" xmlns:w16="http://schemas.microsoft.com/office/word/2018/wordml" xmlns:w16se="http://schemas.microsoft.com/office/word/2015/wordml/symex" xmlns:wpg="http://schemas.microsoft.com/office/word/2010/wordprocessingGroup" xmlns:wpi="http://schemas.microsoft.com/office/word/2010/wordprocessingInk" xmlns:wne="http://schemas.microsoft.com/office/word/2006/wordml" xmlns:wps="http://schemas.microsoft.com/office/word/2010/wordprocessingShape" mc:Ignorable="w14 w15 w16se w16cid w16 w16cex wp14">
   <w:abstractNum w:abstractNumId="0" w15:restartNumberingAfterBreak="0">
     <w:nsid w:val="11B03065"/>
     <w:multiLevelType w:val="hybridMultilevel"/>
@@ -4854,16 +5964,8 @@
 </w:numbering>
 </file>
 
-<file path=word/people.xml><?xml version="1.0" encoding="utf-8"?>
-<w15:people xmlns:wpc="http://schemas.microsoft.com/office/word/2010/wordprocessingCanvas" xmlns:cx="http://schemas.microsoft.com/office/drawing/2014/chartex" xmlns:cx1="http://schemas.microsoft.com/office/drawing/2015/9/8/chartex" xmlns:cx2="http://schemas.microsoft.com/office/drawing/2015/10/21/chartex" xmlns:cx3="http://schemas.microsoft.com/office/drawing/2016/5/9/chartex" xmlns:cx4="http://schemas.microsoft.com/office/drawing/2016/5/10/chartex" xmlns:cx5="http://schemas.microsoft.com/office/drawing/2016/5/11/chartex" xmlns:cx6="http://schemas.microsoft.com/office/drawing/2016/5/12/chartex" xmlns:cx7="http://schemas.microsoft.com/office/drawing/2016/5/13/chartex" xmlns:cx8="http://schemas.microsoft.com/office/drawing/2016/5/14/chartex" xmlns:mc="http://schemas.openxmlformats.org/markup-compatibility/2006" xmlns:aink="http://schemas.microsoft.com/office/drawing/2016/ink" xmlns:am3d="http://schemas.microsoft.com/office/drawing/2017/model3d" xmlns:o="urn:schemas-microsoft-com:office:office" xmlns:r="http://schemas.openxmlformats.org/officeDocument/2006/relationships" xmlns:m="http://schemas.openxmlformats.org/officeDocument/2006/math" xmlns:v="urn:schemas-microsoft-com:vml" xmlns:wp14="http://schemas.microsoft.com/office/word/2010/wordprocessingDrawing" xmlns:wp="http://schemas.openxmlformats.org/drawingml/2006/wordprocessingDrawing" xmlns:w10="urn:schemas-microsoft-com:office:word" xmlns:w="http://schemas.openxmlformats.org/wordprocessingml/2006/main" xmlns:w14="http://schemas.microsoft.com/office/word/2010/wordml" xmlns:w15="http://schemas.microsoft.com/office/word/2012/wordml" xmlns:w16cid="http://schemas.microsoft.com/office/word/2016/wordml/cid" xmlns:w16se="http://schemas.microsoft.com/office/word/2015/wordml/symex" xmlns:wpg="http://schemas.microsoft.com/office/word/2010/wordprocessingGroup" xmlns:wpi="http://schemas.microsoft.com/office/word/2010/wordprocessingInk" xmlns:wne="http://schemas.microsoft.com/office/word/2006/wordml" xmlns:wps="http://schemas.microsoft.com/office/word/2010/wordprocessingShape" mc:Ignorable="w14 w15 w16se w16cid wp14">
-  <w15:person w15:author="IBM Resilient">
-    <w15:presenceInfo w15:providerId="None" w15:userId="IBM Resilient"/>
-  </w15:person>
-</w15:people>
-</file>
-
 <file path=word/styles.xml><?xml version="1.0" encoding="utf-8"?>
-<w:styles xmlns:mc="http://schemas.openxmlformats.org/markup-compatibility/2006" xmlns:r="http://schemas.openxmlformats.org/officeDocument/2006/relationships" xmlns:w="http://schemas.openxmlformats.org/wordprocessingml/2006/main" xmlns:w14="http://schemas.microsoft.com/office/word/2010/wordml" xmlns:w15="http://schemas.microsoft.com/office/word/2012/wordml" xmlns:w16cid="http://schemas.microsoft.com/office/word/2016/wordml/cid" xmlns:w16se="http://schemas.microsoft.com/office/word/2015/wordml/symex" mc:Ignorable="w14 w15 w16se w16cid">
+<w:styles xmlns:mc="http://schemas.openxmlformats.org/markup-compatibility/2006" xmlns:r="http://schemas.openxmlformats.org/officeDocument/2006/relationships" xmlns:w="http://schemas.openxmlformats.org/wordprocessingml/2006/main" xmlns:w14="http://schemas.microsoft.com/office/word/2010/wordml" xmlns:w15="http://schemas.microsoft.com/office/word/2012/wordml" xmlns:w16cex="http://schemas.microsoft.com/office/word/2018/wordml/cex" xmlns:w16cid="http://schemas.microsoft.com/office/word/2016/wordml/cid" xmlns:w16="http://schemas.microsoft.com/office/word/2018/wordml" xmlns:w16se="http://schemas.microsoft.com/office/word/2015/wordml/symex" mc:Ignorable="w14 w15 w16se w16cid w16 w16cex">
   <w:docDefaults>
     <w:rPrDefault>
       <w:rPr>
@@ -5256,15 +6358,9 @@
   <w:style w:type="paragraph" w:default="1" w:styleId="Normal">
     <w:name w:val="Normal"/>
     <w:qFormat/>
-    <w:pPr>
-      <w:spacing w:after="109" w:line="250" w:lineRule="auto"/>
-      <w:ind w:left="10" w:right="45" w:hanging="10"/>
-    </w:pPr>
+    <w:rsid w:val="00A460E0"/>
     <w:rPr>
-      <w:rFonts w:ascii="Arial" w:eastAsia="Arial" w:hAnsi="Arial" w:cs="Arial"/>
-      <w:color w:val="000000"/>
-      <w:sz w:val="20"/>
-      <w:lang w:bidi="en-US"/>
+      <w:rFonts w:ascii="Times New Roman" w:eastAsia="Times New Roman" w:hAnsi="Times New Roman" w:cs="Times New Roman"/>
     </w:rPr>
   </w:style>
   <w:style w:type="paragraph" w:styleId="Heading1">
@@ -5311,7 +6407,6 @@
   <w:style w:type="character" w:default="1" w:styleId="DefaultParagraphFont">
     <w:name w:val="Default Paragraph Font"/>
     <w:uiPriority w:val="1"/>
-    <w:semiHidden/>
     <w:unhideWhenUsed/>
   </w:style>
   <w:style w:type="table" w:default="1" w:styleId="TableNormal">
@@ -5378,7 +6473,6 @@
         <w:tab w:val="center" w:pos="4680"/>
         <w:tab w:val="right" w:pos="9360"/>
       </w:tabs>
-      <w:spacing w:after="0" w:line="240" w:lineRule="auto"/>
     </w:pPr>
   </w:style>
   <w:style w:type="character" w:customStyle="1" w:styleId="HeaderChar">
@@ -5402,11 +6496,7 @@
     <w:semiHidden/>
     <w:unhideWhenUsed/>
     <w:rsid w:val="005E4D23"/>
-    <w:pPr>
-      <w:spacing w:after="0" w:line="240" w:lineRule="auto"/>
-    </w:pPr>
     <w:rPr>
-      <w:rFonts w:ascii="Times New Roman" w:hAnsi="Times New Roman" w:cs="Times New Roman"/>
       <w:sz w:val="18"/>
       <w:szCs w:val="18"/>
     </w:rPr>
@@ -5452,17 +6542,15 @@
       <w:autoSpaceDE w:val="0"/>
       <w:autoSpaceDN w:val="0"/>
       <w:adjustRightInd w:val="0"/>
-      <w:spacing w:after="120" w:line="240" w:lineRule="auto"/>
-      <w:ind w:left="720" w:right="0" w:firstLine="0"/>
+      <w:spacing w:after="120"/>
+      <w:ind w:left="720"/>
     </w:pPr>
     <w:rPr>
-      <w:rFonts w:ascii="Courier New" w:eastAsia="Times New Roman" w:hAnsi="Courier New" w:cs="Courier New"/>
-      <w:color w:val="auto"/>
+      <w:rFonts w:ascii="Courier New" w:hAnsi="Courier New" w:cs="Courier New"/>
       <w:spacing w:val="-5"/>
       <w:kern w:val="1"/>
       <w:sz w:val="18"/>
       <w:szCs w:val="18"/>
-      <w:lang w:bidi="ar-SA"/>
     </w:rPr>
   </w:style>
   <w:style w:type="character" w:customStyle="1" w:styleId="codeChar">
@@ -5527,14 +6615,9 @@
       <w:tabs>
         <w:tab w:val="num" w:pos="360"/>
       </w:tabs>
-      <w:spacing w:before="120" w:line="240" w:lineRule="auto"/>
-      <w:ind w:left="360" w:right="0" w:hanging="10"/>
+      <w:spacing w:before="120"/>
+      <w:ind w:left="360" w:hanging="10"/>
     </w:pPr>
-    <w:rPr>
-      <w:rFonts w:eastAsia="Times New Roman" w:cs="Times New Roman"/>
-      <w:color w:val="auto"/>
-      <w:lang w:bidi="ar-SA"/>
-    </w:rPr>
   </w:style>
   <w:style w:type="paragraph" w:styleId="BodyText">
     <w:name w:val="Body Text"/>
@@ -5561,6 +6644,11 @@
       <w:sz w:val="20"/>
       <w:lang w:bidi="en-US"/>
     </w:rPr>
+  </w:style>
+  <w:style w:type="character" w:customStyle="1" w:styleId="action-edit-workflow">
+    <w:name w:val="action-edit-workflow"/>
+    <w:basedOn w:val="DefaultParagraphFont"/>
+    <w:rsid w:val="00A460E0"/>
   </w:style>
 </w:styles>
 </file>

</xml_diff>

<commit_message>
INT-2927 - Workflow updates and doc fixes
</commit_message>
<xml_diff>
--- a/fn_splunk_integration/doc/Resilient Integration to Splunk Function Guide.docx
+++ b/fn_splunk_integration/doc/Resilient Integration to Splunk Function Guide.docx
@@ -389,10 +389,7 @@
         <w:t xml:space="preserve">Resilient platform is version </w:t>
       </w:r>
       <w:r>
-        <w:t>35.2</w:t>
-      </w:r>
-      <w:r>
-        <w:t xml:space="preserve"> </w:t>
+        <w:t xml:space="preserve">35.2 </w:t>
       </w:r>
       <w:r>
         <w:t xml:space="preserve">or later.  </w:t>
@@ -473,19 +470,7 @@
         <w:rPr>
           <w:rStyle w:val="codeChar"/>
         </w:rPr>
-        <w:t>app-fn_</w:t>
-      </w:r>
-      <w:r>
-        <w:rPr>
-          <w:rStyle w:val="codeChar"/>
-        </w:rPr>
-        <w:t>splunk_integration</w:t>
-      </w:r>
-      <w:r>
-        <w:rPr>
-          <w:rStyle w:val="codeChar"/>
-        </w:rPr>
-        <w:t>-x.x.x.zip</w:t>
+        <w:t>app-fn_splunk_integration-x.x.x.zip</w:t>
       </w:r>
       <w:r>
         <w:t>.</w:t>
@@ -1996,6 +1981,106 @@
         <w:ind w:left="-5"/>
       </w:pPr>
       <w:r>
+        <w:t>Upgrades</w:t>
+      </w:r>
+    </w:p>
+    <w:p>
+      <w:r>
+        <w:t xml:space="preserve">When upgrading from previous versions, a new </w:t>
+      </w:r>
+      <w:proofErr w:type="spellStart"/>
+      <w:r>
+        <w:t>datatable</w:t>
+      </w:r>
+      <w:proofErr w:type="spellEnd"/>
+      <w:r>
+        <w:t xml:space="preserve">, </w:t>
+      </w:r>
+      <w:proofErr w:type="spellStart"/>
+      <w:r>
+        <w:rPr>
+          <w:rStyle w:val="codeChar"/>
+        </w:rPr>
+        <w:t>splunk_itel_results</w:t>
+      </w:r>
+      <w:proofErr w:type="spellEnd"/>
+      <w:r>
+        <w:t xml:space="preserve">, replaces the previous table. Please update your layout to reflect the use of this new </w:t>
+      </w:r>
+      <w:proofErr w:type="spellStart"/>
+      <w:r>
+        <w:t>datatable</w:t>
+      </w:r>
+      <w:proofErr w:type="spellEnd"/>
+      <w:r>
+        <w:t xml:space="preserve">. </w:t>
+      </w:r>
+    </w:p>
+    <w:p/>
+    <w:p>
+      <w:r>
+        <w:t>Its use has also changed, including add intel operations and reflecting the status of a collection entry (“Active” or “Deleted”)</w:t>
+      </w:r>
+      <w:r>
+        <w:t>.</w:t>
+      </w:r>
+    </w:p>
+    <w:p/>
+    <w:p>
+      <w:r>
+        <w:rPr>
+          <w:noProof/>
+        </w:rPr>
+        <w:drawing>
+          <wp:inline distT="0" distB="0" distL="0" distR="0">
+            <wp:extent cx="5532120" cy="1383030"/>
+            <wp:effectExtent l="0" t="0" r="5080" b="1270"/>
+            <wp:docPr id="6" name="Picture 6" descr="A screenshot of a social media post&#10;&#10;Description automatically generated"/>
+            <wp:cNvGraphicFramePr>
+              <a:graphicFrameLocks xmlns:a="http://schemas.openxmlformats.org/drawingml/2006/main" noChangeAspect="1"/>
+            </wp:cNvGraphicFramePr>
+            <a:graphic xmlns:a="http://schemas.openxmlformats.org/drawingml/2006/main">
+              <a:graphicData uri="http://schemas.openxmlformats.org/drawingml/2006/picture">
+                <pic:pic xmlns:pic="http://schemas.openxmlformats.org/drawingml/2006/picture">
+                  <pic:nvPicPr>
+                    <pic:cNvPr id="6" name="Picture 6" descr="A screenshot of a social media post&#10;&#10;Description automatically generated"/>
+                    <pic:cNvPicPr/>
+                  </pic:nvPicPr>
+                  <pic:blipFill>
+                    <a:blip r:embed="rId9" cstate="print">
+                      <a:extLst>
+                        <a:ext uri="{28A0092B-C50C-407E-A947-70E740481C1C}">
+                          <a14:useLocalDpi xmlns:a14="http://schemas.microsoft.com/office/drawing/2010/main" val="0"/>
+                        </a:ext>
+                      </a:extLst>
+                    </a:blip>
+                    <a:stretch>
+                      <a:fillRect/>
+                    </a:stretch>
+                  </pic:blipFill>
+                  <pic:spPr>
+                    <a:xfrm>
+                      <a:off x="0" y="0"/>
+                      <a:ext cx="5532120" cy="1383030"/>
+                    </a:xfrm>
+                    <a:prstGeom prst="rect">
+                      <a:avLst/>
+                    </a:prstGeom>
+                  </pic:spPr>
+                </pic:pic>
+              </a:graphicData>
+            </a:graphic>
+          </wp:inline>
+        </w:drawing>
+      </w:r>
+    </w:p>
+    <w:p/>
+    <w:p>
+      <w:pPr>
+        <w:pStyle w:val="Heading1"/>
+        <w:ind w:left="-5"/>
+      </w:pPr>
+      <w:r>
         <w:t xml:space="preserve">Function Descriptions </w:t>
       </w:r>
     </w:p>
@@ -2066,7 +2151,7 @@
                     <pic:cNvPicPr/>
                   </pic:nvPicPr>
                   <pic:blipFill>
-                    <a:blip r:embed="rId9"/>
+                    <a:blip r:embed="rId10"/>
                     <a:stretch>
                       <a:fillRect/>
                     </a:stretch>
@@ -2243,7 +2328,7 @@
                     <pic:cNvPicPr/>
                   </pic:nvPicPr>
                   <pic:blipFill>
-                    <a:blip r:embed="rId10" cstate="print">
+                    <a:blip r:embed="rId11" cstate="print">
                       <a:extLst>
                         <a:ext uri="{28A0092B-C50C-407E-A947-70E740481C1C}">
                           <a14:useLocalDpi xmlns:a14="http://schemas.microsoft.com/office/drawing/2010/main" val="0"/>
@@ -3232,7 +3317,7 @@
                     <pic:cNvPicPr/>
                   </pic:nvPicPr>
                   <pic:blipFill>
-                    <a:blip r:embed="rId11" cstate="print">
+                    <a:blip r:embed="rId12" cstate="print">
                       <a:extLst>
                         <a:ext uri="{28A0092B-C50C-407E-A947-70E740481C1C}">
                           <a14:useLocalDpi xmlns:a14="http://schemas.microsoft.com/office/drawing/2010/main" val="0"/>
@@ -3327,7 +3412,7 @@
                     <pic:cNvPicPr/>
                   </pic:nvPicPr>
                   <pic:blipFill>
-                    <a:blip r:embed="rId12" cstate="print">
+                    <a:blip r:embed="rId13" cstate="print">
                       <a:extLst>
                         <a:ext uri="{28A0092B-C50C-407E-A947-70E740481C1C}">
                           <a14:useLocalDpi xmlns:a14="http://schemas.microsoft.com/office/drawing/2010/main" val="0"/>
@@ -3438,7 +3523,7 @@
                     <pic:cNvPicPr/>
                   </pic:nvPicPr>
                   <pic:blipFill>
-                    <a:blip r:embed="rId13"/>
+                    <a:blip r:embed="rId14"/>
                     <a:stretch>
                       <a:fillRect/>
                     </a:stretch>
@@ -3589,10 +3674,7 @@
         <w:t xml:space="preserve">An example rule, “Add </w:t>
       </w:r>
       <w:r>
-        <w:t>artifact</w:t>
-      </w:r>
-      <w:r>
-        <w:t xml:space="preserve"> </w:t>
+        <w:t xml:space="preserve">artifact </w:t>
       </w:r>
       <w:r>
         <w:t xml:space="preserve">to Splunk ES”, calls this example workflow. As a result, a user can click on this menu item to add an artifact to the </w:t>
@@ -3641,7 +3723,7 @@
                     <pic:cNvPicPr/>
                   </pic:nvPicPr>
                   <pic:blipFill>
-                    <a:blip r:embed="rId11" cstate="print">
+                    <a:blip r:embed="rId12" cstate="print">
                       <a:extLst>
                         <a:ext uri="{28A0092B-C50C-407E-A947-70E740481C1C}">
                           <a14:useLocalDpi xmlns:a14="http://schemas.microsoft.com/office/drawing/2010/main" val="0"/>
@@ -3729,10 +3811,7 @@
         <w:t xml:space="preserve">”, calls this function, and is activated by a rule called “Delete </w:t>
       </w:r>
       <w:r>
-        <w:t>artifact</w:t>
-      </w:r>
-      <w:r>
-        <w:t xml:space="preserve"> </w:t>
+        <w:t xml:space="preserve">artifact </w:t>
       </w:r>
       <w:r>
         <w:t xml:space="preserve">from Splunk ES”.  </w:t>
@@ -3795,7 +3874,7 @@
                     <pic:cNvPicPr/>
                   </pic:nvPicPr>
                   <pic:blipFill>
-                    <a:blip r:embed="rId14" cstate="print">
+                    <a:blip r:embed="rId15" cstate="print">
                       <a:extLst>
                         <a:ext uri="{28A0092B-C50C-407E-A947-70E740481C1C}">
                           <a14:useLocalDpi xmlns:a14="http://schemas.microsoft.com/office/drawing/2010/main" val="0"/>
@@ -3945,7 +4024,7 @@
                     <pic:cNvPicPr/>
                   </pic:nvPicPr>
                   <pic:blipFill>
-                    <a:blip r:embed="rId15"/>
+                    <a:blip r:embed="rId16"/>
                     <a:stretch>
                       <a:fillRect/>
                     </a:stretch>
@@ -4418,9 +4497,9 @@
       </w:r>
     </w:p>
     <w:sectPr>
-      <w:footerReference w:type="even" r:id="rId16"/>
-      <w:footerReference w:type="default" r:id="rId17"/>
-      <w:footerReference w:type="first" r:id="rId18"/>
+      <w:footerReference w:type="even" r:id="rId17"/>
+      <w:footerReference w:type="default" r:id="rId18"/>
+      <w:footerReference w:type="first" r:id="rId19"/>
       <w:pgSz w:w="12240" w:h="15840"/>
       <w:pgMar w:top="1440" w:right="1728" w:bottom="806" w:left="1800" w:header="720" w:footer="720" w:gutter="0"/>
       <w:cols w:space="720"/>
@@ -6407,6 +6486,7 @@
   <w:style w:type="character" w:default="1" w:styleId="DefaultParagraphFont">
     <w:name w:val="Default Paragraph Font"/>
     <w:uiPriority w:val="1"/>
+    <w:semiHidden/>
     <w:unhideWhenUsed/>
   </w:style>
   <w:style w:type="table" w:default="1" w:styleId="TableNormal">

</xml_diff>